<commit_message>
converted all files to pdf -details:25 rfjpm
</commit_message>
<xml_diff>
--- a/Summaries/10.docx
+++ b/Summaries/10.docx
@@ -94,484 +94,430 @@
         </w:rPr>
       </w:pPr>
     </w:p>
-    <w:tbl>
-      <w:tblPr>
-        <w:tblW w:w="0" w:type="auto"/>
-        <w:tblInd w:w="187" w:type="dxa"/>
-        <w:tblLayout w:type="fixed"/>
-        <w:tblCellMar>
-          <w:left w:w="0" w:type="dxa"/>
-          <w:right w:w="0" w:type="dxa"/>
-        </w:tblCellMar>
-        <w:tblLook w:val="01E0" w:firstRow="1" w:lastRow="1" w:firstColumn="1" w:lastColumn="1" w:noHBand="0" w:noVBand="0"/>
-      </w:tblPr>
-      <w:tblGrid>
-        <w:gridCol w:w="20"/>
-        <w:gridCol w:w="9147"/>
-      </w:tblGrid>
-      <w:tr>
-        <w:trPr>
-          <w:trHeight w:val="4337"/>
-        </w:trPr>
-        <w:tc>
-          <w:tcPr>
-            <w:tcW w:w="20" w:type="dxa"/>
-            <w:tcBorders>
-              <w:top w:val="single" w:sz="4" w:space="0" w:color="000000"/>
-              <w:bottom w:val="single" w:sz="4" w:space="0" w:color="000000"/>
-            </w:tcBorders>
-          </w:tcPr>
-          <w:p>
-            <w:pPr>
-              <w:pStyle w:val="TableParagraph"/>
-              <w:spacing w:before="128" w:after="1"/>
-              <w:rPr>
-                <w:sz w:val="20"/>
-              </w:rPr>
-            </w:pPr>
-          </w:p>
-          <w:p>
-            <w:pPr>
-              <w:pStyle w:val="TableParagraph"/>
-              <w:ind w:left="7" w:right="1229"/>
-              <w:rPr>
-                <w:sz w:val="18"/>
-              </w:rPr>
-            </w:pPr>
-          </w:p>
-        </w:tc>
-        <w:tc>
-          <w:tcPr>
-            <w:tcW w:w="9147" w:type="dxa"/>
-            <w:tcBorders>
-              <w:top w:val="single" w:sz="4" w:space="0" w:color="000000"/>
-              <w:bottom w:val="single" w:sz="4" w:space="0" w:color="000000"/>
-            </w:tcBorders>
-          </w:tcPr>
-          <w:p>
-            <w:pPr>
-              <w:pStyle w:val="TableParagraph"/>
-              <w:spacing w:before="1"/>
-              <w:ind w:left="305"/>
-              <w:jc w:val="both"/>
-              <w:rPr>
-                <w:b/>
-                <w:sz w:val="24"/>
-              </w:rPr>
-            </w:pPr>
-            <w:r>
-              <w:rPr>
-                <w:b/>
-                <w:sz w:val="24"/>
-              </w:rPr>
-              <w:t>A</w:t>
-            </w:r>
-            <w:r>
-              <w:rPr>
-                <w:b/>
-                <w:spacing w:val="11"/>
-                <w:sz w:val="24"/>
-              </w:rPr>
-              <w:t xml:space="preserve"> </w:t>
-            </w:r>
-            <w:r>
-              <w:rPr>
-                <w:b/>
-                <w:sz w:val="24"/>
-              </w:rPr>
-              <w:t>B</w:t>
-            </w:r>
-            <w:r>
-              <w:rPr>
-                <w:b/>
-                <w:spacing w:val="9"/>
-                <w:sz w:val="24"/>
-              </w:rPr>
-              <w:t xml:space="preserve"> </w:t>
-            </w:r>
-            <w:r>
-              <w:rPr>
-                <w:b/>
-                <w:sz w:val="24"/>
-              </w:rPr>
-              <w:t>S</w:t>
-            </w:r>
-            <w:r>
-              <w:rPr>
-                <w:b/>
-                <w:spacing w:val="11"/>
-                <w:sz w:val="24"/>
-              </w:rPr>
-              <w:t xml:space="preserve"> </w:t>
-            </w:r>
-            <w:r>
-              <w:rPr>
-                <w:b/>
-                <w:sz w:val="24"/>
-              </w:rPr>
-              <w:t>T</w:t>
-            </w:r>
-            <w:r>
-              <w:rPr>
-                <w:b/>
-                <w:spacing w:val="9"/>
-                <w:sz w:val="24"/>
-              </w:rPr>
-              <w:t xml:space="preserve"> </w:t>
-            </w:r>
-            <w:r>
-              <w:rPr>
-                <w:b/>
-                <w:sz w:val="24"/>
-              </w:rPr>
-              <w:t>R</w:t>
-            </w:r>
-            <w:r>
-              <w:rPr>
-                <w:b/>
-                <w:spacing w:val="11"/>
-                <w:sz w:val="24"/>
-              </w:rPr>
-              <w:t xml:space="preserve"> </w:t>
-            </w:r>
-            <w:r>
-              <w:rPr>
-                <w:b/>
-                <w:sz w:val="24"/>
-              </w:rPr>
-              <w:t>A</w:t>
-            </w:r>
-            <w:r>
-              <w:rPr>
-                <w:b/>
-                <w:spacing w:val="6"/>
-                <w:sz w:val="24"/>
-              </w:rPr>
-              <w:t xml:space="preserve"> </w:t>
-            </w:r>
-            <w:r>
-              <w:rPr>
-                <w:b/>
-                <w:sz w:val="24"/>
-              </w:rPr>
-              <w:t>C</w:t>
-            </w:r>
-            <w:r>
-              <w:rPr>
-                <w:b/>
-                <w:spacing w:val="14"/>
-                <w:sz w:val="24"/>
-              </w:rPr>
-              <w:t xml:space="preserve"> </w:t>
-            </w:r>
-            <w:r>
-              <w:rPr>
-                <w:b/>
-                <w:spacing w:val="-10"/>
-                <w:sz w:val="24"/>
-              </w:rPr>
-              <w:t>T</w:t>
-            </w:r>
-          </w:p>
-          <w:p>
-            <w:pPr>
-              <w:pStyle w:val="TableParagraph"/>
-              <w:spacing w:before="231"/>
-              <w:ind w:left="74" w:right="4"/>
-              <w:jc w:val="both"/>
-              <w:rPr>
-                <w:sz w:val="20"/>
-              </w:rPr>
-            </w:pPr>
-            <w:r>
-              <w:rPr>
-                <w:sz w:val="20"/>
-              </w:rPr>
-              <w:t>This study examines the effect of investment decisions, dividend policy, and capital</w:t>
-            </w:r>
-            <w:r>
-              <w:rPr>
-                <w:spacing w:val="-1"/>
-                <w:sz w:val="20"/>
-              </w:rPr>
-              <w:t xml:space="preserve"> </w:t>
-            </w:r>
-            <w:r>
-              <w:rPr>
-                <w:sz w:val="20"/>
-              </w:rPr>
-              <w:t>structure on firm</w:t>
-            </w:r>
-            <w:r>
-              <w:rPr>
-                <w:spacing w:val="-1"/>
-                <w:sz w:val="20"/>
-              </w:rPr>
-              <w:t xml:space="preserve"> </w:t>
-            </w:r>
-            <w:r>
-              <w:rPr>
-                <w:sz w:val="20"/>
-              </w:rPr>
-              <w:t>value. This study uses a sample of companies listed on the Indonesian Sharia Stock Index on the Indonesia Stock Exchange during the 2017-2019 period. The number of companies that became the population in this study was 421 companies. The sample of</w:t>
-            </w:r>
-            <w:r>
-              <w:rPr>
-                <w:spacing w:val="40"/>
-                <w:sz w:val="20"/>
-              </w:rPr>
-              <w:t xml:space="preserve"> </w:t>
-            </w:r>
-            <w:r>
-              <w:rPr>
-                <w:sz w:val="20"/>
-              </w:rPr>
-              <w:t>this study was 30 companies for three years; the total sample of the study was 90 financial statements and annual reports. The method used is the purposive sampling method. Hypothesis testing was used in this study using multiple linear regression analysis. This study indicates that</w:t>
-            </w:r>
-            <w:r>
-              <w:rPr>
-                <w:spacing w:val="40"/>
-                <w:sz w:val="20"/>
-              </w:rPr>
-              <w:t xml:space="preserve"> </w:t>
-            </w:r>
-            <w:r>
-              <w:rPr>
-                <w:sz w:val="20"/>
-              </w:rPr>
-              <w:t>dividend policy</w:t>
-            </w:r>
-            <w:r>
-              <w:rPr>
-                <w:spacing w:val="-2"/>
-                <w:sz w:val="20"/>
-              </w:rPr>
-              <w:t xml:space="preserve"> </w:t>
-            </w:r>
-            <w:r>
-              <w:rPr>
-                <w:sz w:val="20"/>
-              </w:rPr>
-              <w:t>has a</w:t>
-            </w:r>
-            <w:r>
-              <w:rPr>
-                <w:spacing w:val="-1"/>
-                <w:sz w:val="20"/>
-              </w:rPr>
-              <w:t xml:space="preserve"> </w:t>
-            </w:r>
-            <w:r>
-              <w:rPr>
-                <w:sz w:val="20"/>
-              </w:rPr>
-              <w:t>positive</w:t>
-            </w:r>
-            <w:r>
-              <w:rPr>
-                <w:spacing w:val="-1"/>
-                <w:sz w:val="20"/>
-              </w:rPr>
-              <w:t xml:space="preserve"> </w:t>
-            </w:r>
-            <w:r>
-              <w:rPr>
-                <w:sz w:val="20"/>
-              </w:rPr>
-              <w:t>effect</w:t>
-            </w:r>
-            <w:r>
-              <w:rPr>
-                <w:spacing w:val="-4"/>
-                <w:sz w:val="20"/>
-              </w:rPr>
-              <w:t xml:space="preserve"> </w:t>
-            </w:r>
-            <w:r>
-              <w:rPr>
-                <w:sz w:val="20"/>
-              </w:rPr>
-              <w:t>on</w:t>
-            </w:r>
-            <w:r>
-              <w:rPr>
-                <w:spacing w:val="-2"/>
-                <w:sz w:val="20"/>
-              </w:rPr>
-              <w:t xml:space="preserve"> </w:t>
-            </w:r>
-            <w:r>
-              <w:rPr>
-                <w:sz w:val="20"/>
-              </w:rPr>
-              <w:t>firm value;</w:t>
-            </w:r>
-            <w:r>
-              <w:rPr>
-                <w:spacing w:val="-4"/>
-                <w:sz w:val="20"/>
-              </w:rPr>
-              <w:t xml:space="preserve"> </w:t>
-            </w:r>
-            <w:r>
-              <w:rPr>
-                <w:sz w:val="20"/>
-              </w:rPr>
-              <w:t>meanwhile, investment decisions and capital structure do not affect firm value. Investment decisions proxied using Capital Expenditure to Book Value Assets (CPABVA) have an insignificant negative effect on firm value. Dividend policy which is proxied using the Dividend Payout Ratio (DPR), has a significant positive</w:t>
-            </w:r>
-            <w:r>
-              <w:rPr>
-                <w:spacing w:val="-2"/>
-                <w:sz w:val="20"/>
-              </w:rPr>
-              <w:t xml:space="preserve"> </w:t>
-            </w:r>
-            <w:r>
-              <w:rPr>
-                <w:sz w:val="20"/>
-              </w:rPr>
-              <w:t>effect</w:t>
-            </w:r>
-            <w:r>
-              <w:rPr>
-                <w:spacing w:val="-4"/>
-                <w:sz w:val="20"/>
-              </w:rPr>
-              <w:t xml:space="preserve"> </w:t>
-            </w:r>
-            <w:r>
-              <w:rPr>
-                <w:sz w:val="20"/>
-              </w:rPr>
-              <w:t>on</w:t>
-            </w:r>
-            <w:r>
-              <w:rPr>
-                <w:spacing w:val="-3"/>
-                <w:sz w:val="20"/>
-              </w:rPr>
-              <w:t xml:space="preserve"> </w:t>
-            </w:r>
-            <w:r>
-              <w:rPr>
-                <w:sz w:val="20"/>
-              </w:rPr>
-              <w:t>firm value.</w:t>
-            </w:r>
-            <w:r>
-              <w:rPr>
-                <w:spacing w:val="-3"/>
-                <w:sz w:val="20"/>
-              </w:rPr>
-              <w:t xml:space="preserve"> </w:t>
-            </w:r>
-            <w:r>
-              <w:rPr>
-                <w:sz w:val="20"/>
-              </w:rPr>
-              <w:t>Capital</w:t>
-            </w:r>
-            <w:r>
-              <w:rPr>
-                <w:spacing w:val="-4"/>
-                <w:sz w:val="20"/>
-              </w:rPr>
-              <w:t xml:space="preserve"> </w:t>
-            </w:r>
-            <w:r>
-              <w:rPr>
-                <w:sz w:val="20"/>
-              </w:rPr>
-              <w:t>structure proxied</w:t>
-            </w:r>
-            <w:r>
-              <w:rPr>
-                <w:spacing w:val="-3"/>
-                <w:sz w:val="20"/>
-              </w:rPr>
-              <w:t xml:space="preserve"> </w:t>
-            </w:r>
-            <w:r>
-              <w:rPr>
-                <w:sz w:val="20"/>
-              </w:rPr>
-              <w:t>by using the Debt to Equity Ratio (DER) has an insignificant negative effect on</w:t>
-            </w:r>
-            <w:r>
-              <w:rPr>
-                <w:spacing w:val="40"/>
-                <w:sz w:val="20"/>
-              </w:rPr>
-              <w:t xml:space="preserve"> </w:t>
-            </w:r>
-            <w:r>
-              <w:rPr>
-                <w:sz w:val="20"/>
-              </w:rPr>
-              <w:t>firm value. In this study, there are suggestions that companies should pay attention to the company's dividend policy ratio to increase company</w:t>
-            </w:r>
-            <w:r>
-              <w:rPr>
-                <w:spacing w:val="40"/>
-                <w:sz w:val="20"/>
-              </w:rPr>
-              <w:t xml:space="preserve"> </w:t>
-            </w:r>
-            <w:r>
-              <w:rPr>
-                <w:sz w:val="20"/>
-              </w:rPr>
-              <w:t>value, especially those listed on the Indonesian Sharia Stock Index; For investors when</w:t>
-            </w:r>
-            <w:r>
-              <w:rPr>
-                <w:spacing w:val="-1"/>
-                <w:sz w:val="20"/>
-              </w:rPr>
-              <w:t xml:space="preserve"> </w:t>
-            </w:r>
-            <w:r>
-              <w:rPr>
-                <w:sz w:val="20"/>
-              </w:rPr>
-              <w:t>they want to invest,</w:t>
-            </w:r>
-            <w:r>
-              <w:rPr>
-                <w:spacing w:val="-1"/>
-                <w:sz w:val="20"/>
-              </w:rPr>
-              <w:t xml:space="preserve"> </w:t>
-            </w:r>
-            <w:r>
-              <w:rPr>
-                <w:sz w:val="20"/>
-              </w:rPr>
-              <w:t>need to pay attention to the company's dividend policy ratio because the value of the company is significantly affected by this ratio; Further researchers can add research variables such as investment decisions and capital structure with different research</w:t>
-            </w:r>
-            <w:r>
-              <w:rPr>
-                <w:spacing w:val="40"/>
-                <w:sz w:val="20"/>
-              </w:rPr>
-              <w:t xml:space="preserve"> </w:t>
-            </w:r>
-            <w:r>
-              <w:rPr>
-                <w:sz w:val="20"/>
-              </w:rPr>
-              <w:t>objects because the results in this study do not affect the value of companies listed on the Sharia Stock Index</w:t>
-            </w:r>
-            <w:r>
-              <w:rPr>
-                <w:sz w:val="20"/>
-              </w:rPr>
-              <w:t>.</w:t>
-            </w:r>
-          </w:p>
-        </w:tc>
-      </w:tr>
-    </w:tbl>
+    <w:p>
+      <w:pPr>
+        <w:pStyle w:val="TableParagraph"/>
+        <w:spacing w:before="1"/>
+        <w:jc w:val="both"/>
+        <w:rPr>
+          <w:b/>
+          <w:sz w:val="24"/>
+        </w:rPr>
+      </w:pPr>
+      <w:r>
+        <w:rPr>
+          <w:b/>
+          <w:sz w:val="24"/>
+        </w:rPr>
+        <w:t>A</w:t>
+      </w:r>
+      <w:r>
+        <w:rPr>
+          <w:b/>
+          <w:spacing w:val="11"/>
+          <w:sz w:val="24"/>
+        </w:rPr>
+        <w:t xml:space="preserve"> </w:t>
+      </w:r>
+      <w:r>
+        <w:rPr>
+          <w:b/>
+          <w:sz w:val="24"/>
+        </w:rPr>
+        <w:t>B</w:t>
+      </w:r>
+      <w:r>
+        <w:rPr>
+          <w:b/>
+          <w:spacing w:val="9"/>
+          <w:sz w:val="24"/>
+        </w:rPr>
+        <w:t xml:space="preserve"> </w:t>
+      </w:r>
+      <w:r>
+        <w:rPr>
+          <w:b/>
+          <w:sz w:val="24"/>
+        </w:rPr>
+        <w:t>S</w:t>
+      </w:r>
+      <w:r>
+        <w:rPr>
+          <w:b/>
+          <w:spacing w:val="11"/>
+          <w:sz w:val="24"/>
+        </w:rPr>
+        <w:t xml:space="preserve"> </w:t>
+      </w:r>
+      <w:r>
+        <w:rPr>
+          <w:b/>
+          <w:sz w:val="24"/>
+        </w:rPr>
+        <w:t>T</w:t>
+      </w:r>
+      <w:r>
+        <w:rPr>
+          <w:b/>
+          <w:spacing w:val="9"/>
+          <w:sz w:val="24"/>
+        </w:rPr>
+        <w:t xml:space="preserve"> </w:t>
+      </w:r>
+      <w:r>
+        <w:rPr>
+          <w:b/>
+          <w:sz w:val="24"/>
+        </w:rPr>
+        <w:t>R</w:t>
+      </w:r>
+      <w:r>
+        <w:rPr>
+          <w:b/>
+          <w:spacing w:val="11"/>
+          <w:sz w:val="24"/>
+        </w:rPr>
+        <w:t xml:space="preserve"> </w:t>
+      </w:r>
+      <w:r>
+        <w:rPr>
+          <w:b/>
+          <w:sz w:val="24"/>
+        </w:rPr>
+        <w:t>A</w:t>
+      </w:r>
+      <w:r>
+        <w:rPr>
+          <w:b/>
+          <w:spacing w:val="6"/>
+          <w:sz w:val="24"/>
+        </w:rPr>
+        <w:t xml:space="preserve"> </w:t>
+      </w:r>
+      <w:r>
+        <w:rPr>
+          <w:b/>
+          <w:sz w:val="24"/>
+        </w:rPr>
+        <w:t>C</w:t>
+      </w:r>
+      <w:r>
+        <w:rPr>
+          <w:b/>
+          <w:spacing w:val="14"/>
+          <w:sz w:val="24"/>
+        </w:rPr>
+        <w:t xml:space="preserve"> </w:t>
+      </w:r>
+      <w:r>
+        <w:rPr>
+          <w:b/>
+          <w:spacing w:val="-10"/>
+          <w:sz w:val="24"/>
+        </w:rPr>
+        <w:t>T</w:t>
+      </w:r>
+    </w:p>
+    <w:p>
+      <w:pPr>
+        <w:pStyle w:val="BodyText"/>
+        <w:spacing w:before="85"/>
+        <w:ind w:left="0"/>
+        <w:rPr>
+          <w:sz w:val="20"/>
+        </w:rPr>
+      </w:pPr>
+      <w:r>
+        <w:rPr>
+          <w:sz w:val="20"/>
+        </w:rPr>
+        <w:t>This study examines the effect of investment decisions, dividend policy, and capital</w:t>
+      </w:r>
+      <w:r>
+        <w:rPr>
+          <w:spacing w:val="-1"/>
+          <w:sz w:val="20"/>
+        </w:rPr>
+        <w:t xml:space="preserve"> </w:t>
+      </w:r>
+      <w:r>
+        <w:rPr>
+          <w:sz w:val="20"/>
+        </w:rPr>
+        <w:t>structure on firm</w:t>
+      </w:r>
+      <w:r>
+        <w:rPr>
+          <w:spacing w:val="-1"/>
+          <w:sz w:val="20"/>
+        </w:rPr>
+        <w:t xml:space="preserve"> </w:t>
+      </w:r>
+      <w:r>
+        <w:rPr>
+          <w:sz w:val="20"/>
+        </w:rPr>
+        <w:t>value. This study uses a sample of companies listed on the Indonesian Sharia Stock Index on the Indonesia Stock Exchange during the 2017-2019 period. The number of companies that became the population in this study was 421 companies. The sample of</w:t>
+      </w:r>
+      <w:r>
+        <w:rPr>
+          <w:spacing w:val="40"/>
+          <w:sz w:val="20"/>
+        </w:rPr>
+        <w:t xml:space="preserve"> </w:t>
+      </w:r>
+      <w:r>
+        <w:rPr>
+          <w:sz w:val="20"/>
+        </w:rPr>
+        <w:t>this study was 30 companies for three years; the total sample of the study was 90 financial statements and annual reports. The method used is the purposive sampling method. Hypothesis testing was used in this study using multiple linear regression analysis. This study indicates that</w:t>
+      </w:r>
+      <w:r>
+        <w:rPr>
+          <w:spacing w:val="40"/>
+          <w:sz w:val="20"/>
+        </w:rPr>
+        <w:t xml:space="preserve"> </w:t>
+      </w:r>
+      <w:r>
+        <w:rPr>
+          <w:sz w:val="20"/>
+        </w:rPr>
+        <w:t>dividend policy</w:t>
+      </w:r>
+      <w:r>
+        <w:rPr>
+          <w:spacing w:val="-2"/>
+          <w:sz w:val="20"/>
+        </w:rPr>
+        <w:t xml:space="preserve"> </w:t>
+      </w:r>
+      <w:r>
+        <w:rPr>
+          <w:sz w:val="20"/>
+        </w:rPr>
+        <w:t>has a</w:t>
+      </w:r>
+      <w:r>
+        <w:rPr>
+          <w:spacing w:val="-1"/>
+          <w:sz w:val="20"/>
+        </w:rPr>
+        <w:t xml:space="preserve"> </w:t>
+      </w:r>
+      <w:r>
+        <w:rPr>
+          <w:sz w:val="20"/>
+        </w:rPr>
+        <w:t>positive</w:t>
+      </w:r>
+      <w:r>
+        <w:rPr>
+          <w:spacing w:val="-1"/>
+          <w:sz w:val="20"/>
+        </w:rPr>
+        <w:t xml:space="preserve"> </w:t>
+      </w:r>
+      <w:r>
+        <w:rPr>
+          <w:sz w:val="20"/>
+        </w:rPr>
+        <w:t>effect</w:t>
+      </w:r>
+      <w:r>
+        <w:rPr>
+          <w:spacing w:val="-4"/>
+          <w:sz w:val="20"/>
+        </w:rPr>
+        <w:t xml:space="preserve"> </w:t>
+      </w:r>
+      <w:r>
+        <w:rPr>
+          <w:sz w:val="20"/>
+        </w:rPr>
+        <w:t>on</w:t>
+      </w:r>
+      <w:r>
+        <w:rPr>
+          <w:spacing w:val="-2"/>
+          <w:sz w:val="20"/>
+        </w:rPr>
+        <w:t xml:space="preserve"> </w:t>
+      </w:r>
+      <w:r>
+        <w:rPr>
+          <w:sz w:val="20"/>
+        </w:rPr>
+        <w:t>firm value;</w:t>
+      </w:r>
+      <w:r>
+        <w:rPr>
+          <w:spacing w:val="-4"/>
+          <w:sz w:val="20"/>
+        </w:rPr>
+        <w:t xml:space="preserve"> </w:t>
+      </w:r>
+      <w:r>
+        <w:rPr>
+          <w:sz w:val="20"/>
+        </w:rPr>
+        <w:t>meanwhile, investment decisions and capital structure do not affect firm value. Investment decisions proxied using Capital Expenditure to Book Value Assets (CPABVA) have an insignificant negative effect on firm value. Dividend policy which is proxied using the Dividend Payout Ratio (DPR), has a significant positive</w:t>
+      </w:r>
+      <w:r>
+        <w:rPr>
+          <w:spacing w:val="-2"/>
+          <w:sz w:val="20"/>
+        </w:rPr>
+        <w:t xml:space="preserve"> </w:t>
+      </w:r>
+      <w:r>
+        <w:rPr>
+          <w:sz w:val="20"/>
+        </w:rPr>
+        <w:t>effect</w:t>
+      </w:r>
+      <w:r>
+        <w:rPr>
+          <w:spacing w:val="-4"/>
+          <w:sz w:val="20"/>
+        </w:rPr>
+        <w:t xml:space="preserve"> </w:t>
+      </w:r>
+      <w:r>
+        <w:rPr>
+          <w:sz w:val="20"/>
+        </w:rPr>
+        <w:t>on</w:t>
+      </w:r>
+      <w:r>
+        <w:rPr>
+          <w:spacing w:val="-3"/>
+          <w:sz w:val="20"/>
+        </w:rPr>
+        <w:t xml:space="preserve"> </w:t>
+      </w:r>
+      <w:r>
+        <w:rPr>
+          <w:sz w:val="20"/>
+        </w:rPr>
+        <w:t>firm value.</w:t>
+      </w:r>
+      <w:r>
+        <w:rPr>
+          <w:spacing w:val="-3"/>
+          <w:sz w:val="20"/>
+        </w:rPr>
+        <w:t xml:space="preserve"> </w:t>
+      </w:r>
+      <w:r>
+        <w:rPr>
+          <w:sz w:val="20"/>
+        </w:rPr>
+        <w:t>Capital</w:t>
+      </w:r>
+      <w:r>
+        <w:rPr>
+          <w:spacing w:val="-4"/>
+          <w:sz w:val="20"/>
+        </w:rPr>
+        <w:t xml:space="preserve"> </w:t>
+      </w:r>
+      <w:r>
+        <w:rPr>
+          <w:sz w:val="20"/>
+        </w:rPr>
+        <w:t>structure proxied</w:t>
+      </w:r>
+      <w:r>
+        <w:rPr>
+          <w:spacing w:val="-3"/>
+          <w:sz w:val="20"/>
+        </w:rPr>
+        <w:t xml:space="preserve"> </w:t>
+      </w:r>
+      <w:r>
+        <w:rPr>
+          <w:sz w:val="20"/>
+        </w:rPr>
+        <w:t>by using the Debt to Equity Ratio (DER) has an insignificant negative effect on</w:t>
+      </w:r>
+      <w:r>
+        <w:rPr>
+          <w:spacing w:val="40"/>
+          <w:sz w:val="20"/>
+        </w:rPr>
+        <w:t xml:space="preserve"> </w:t>
+      </w:r>
+      <w:r>
+        <w:rPr>
+          <w:sz w:val="20"/>
+        </w:rPr>
+        <w:t>firm value. In this study, there are suggestions that companies should pay attention to the company's dividend policy ratio to increase company</w:t>
+      </w:r>
+      <w:r>
+        <w:rPr>
+          <w:spacing w:val="40"/>
+          <w:sz w:val="20"/>
+        </w:rPr>
+        <w:t xml:space="preserve"> </w:t>
+      </w:r>
+      <w:r>
+        <w:rPr>
+          <w:sz w:val="20"/>
+        </w:rPr>
+        <w:t>value, especially those listed on the Indonesian Sharia Stock Index; For investors when</w:t>
+      </w:r>
+      <w:r>
+        <w:rPr>
+          <w:spacing w:val="-1"/>
+          <w:sz w:val="20"/>
+        </w:rPr>
+        <w:t xml:space="preserve"> </w:t>
+      </w:r>
+      <w:r>
+        <w:rPr>
+          <w:sz w:val="20"/>
+        </w:rPr>
+        <w:t>they want to invest,</w:t>
+      </w:r>
+      <w:r>
+        <w:rPr>
+          <w:spacing w:val="-1"/>
+          <w:sz w:val="20"/>
+        </w:rPr>
+        <w:t xml:space="preserve"> </w:t>
+      </w:r>
+      <w:r>
+        <w:rPr>
+          <w:sz w:val="20"/>
+        </w:rPr>
+        <w:t>need to pay attention to the company's dividend policy ratio because the value of the company is significantly affected by this ratio; Further researchers can add research variables such as investment decisions and capital structure with different research</w:t>
+      </w:r>
+      <w:r>
+        <w:rPr>
+          <w:spacing w:val="40"/>
+          <w:sz w:val="20"/>
+        </w:rPr>
+        <w:t xml:space="preserve"> </w:t>
+      </w:r>
+      <w:r>
+        <w:rPr>
+          <w:sz w:val="20"/>
+        </w:rPr>
+        <w:t>objects because the results in this study do not affect the value of companies listed on the Sharia Stock Index.</w:t>
+      </w:r>
+    </w:p>
+    <w:p>
+      <w:pPr>
+        <w:pStyle w:val="BodyText"/>
+        <w:spacing w:before="85"/>
+        <w:ind w:left="0"/>
+        <w:jc w:val="left"/>
+        <w:rPr>
+          <w:sz w:val="20"/>
+        </w:rPr>
+      </w:pPr>
+    </w:p>
     <w:p>
       <w:pPr>
         <w:pStyle w:val="BodyText"/>
@@ -2854,10 +2800,7 @@
         <w:t>funds</w:t>
       </w:r>
       <w:r>
-        <w:t xml:space="preserve"> </w:t>
-      </w:r>
-      <w:r>
-        <w:t>is</w:t>
+        <w:t xml:space="preserve"> is</w:t>
       </w:r>
       <w:r>
         <w:rPr>
@@ -5646,13 +5589,7 @@
         <w:t xml:space="preserve"> </w:t>
       </w:r>
       <w:r>
-        <w:t>the firm's decision-making and risk</w:t>
-      </w:r>
-      <w:r>
-        <w:t xml:space="preserve"> beating </w:t>
-      </w:r>
-      <w:r>
-        <w:t>functions. Management does not bear the risk of mistakes</w:t>
+        <w:t>the firm's decision-making and risk beating functions. Management does not bear the risk of mistakes</w:t>
       </w:r>
       <w:r>
         <w:rPr>
@@ -7440,13 +7377,7 @@
         <w:t xml:space="preserve"> </w:t>
       </w:r>
       <w:r>
-        <w:t>capital structure as a basis for investing in the company because these two variables describe their capital, total debt, and total assets where they use all three to see the level of risk, rate of return, and income that the company will receive (Mudjijah et al. al., 2019). The level of risk, rate of return, and company income can affect the level of demand for shares where it will also affect the company's value. Signal theory is very influential on the optimal capital structure so that a perspective arises for managers, namely the company's prospects will be profitable and unprofitable. The capital structure associated with the use of debt signals investors that the company's performance and the company's prospects in the future will be</w:t>
-      </w:r>
-      <w:r>
-        <w:t xml:space="preserve"> </w:t>
-      </w:r>
-      <w:r>
-        <w:t>profitable. Likewise, with the</w:t>
+        <w:t>capital structure as a basis for investing in the company because these two variables describe their capital, total debt, and total assets where they use all three to see the level of risk, rate of return, and income that the company will receive (Mudjijah et al. al., 2019). The level of risk, rate of return, and company income can affect the level of demand for shares where it will also affect the company's value. Signal theory is very influential on the optimal capital structure so that a perspective arises for managers, namely the company's prospects will be profitable and unprofitable. The capital structure associated with the use of debt signals investors that the company's performance and the company's prospects in the future will be profitable. Likewise, with the</w:t>
       </w:r>
       <w:r>
         <w:rPr>
@@ -21048,13 +20979,7 @@
         <w:t xml:space="preserve"> </w:t>
       </w:r>
       <w:r>
-        <w:t>also</w:t>
-      </w:r>
-      <w:r>
-        <w:t xml:space="preserve"> </w:t>
-      </w:r>
-      <w:r>
-        <w:t xml:space="preserve">increases. This proves that companies that distribute dividends to shareholders will attract investors to </w:t>
+        <w:t xml:space="preserve">also increases. This proves that companies that distribute dividends to shareholders will attract investors to </w:t>
       </w:r>
       <w:r>
         <w:rPr>
@@ -21892,10 +21817,7 @@
         <w:t xml:space="preserve"> </w:t>
       </w:r>
       <w:r>
-        <w:t xml:space="preserve">ratio because the value of the company is significantly affected by this ratio; Further researchers can add research variables such as investment decisions and capital structure with different research objects because the results in this study do not affect the value of companies listed </w:t>
-      </w:r>
-      <w:r>
-        <w:t xml:space="preserve"> on the Shari Stock Index.</w:t>
+        <w:t>ratio because the value of the company is significantly affected by this ratio; Further researchers can add research variables such as investment decisions and capital structure with different research objects because the results in this study do not affect the value of companies listed  on the Shari Stock Index.</w:t>
       </w:r>
     </w:p>
     <w:p>
@@ -21909,6 +21831,2103 @@
           <w:cols w:space="720"/>
         </w:sectPr>
       </w:pPr>
+    </w:p>
+    <w:p>
+      <w:pPr>
+        <w:pStyle w:val="Heading1"/>
+        <w:spacing w:before="1"/>
+      </w:pPr>
+      <w:r>
+        <w:rPr>
+          <w:spacing w:val="-2"/>
+        </w:rPr>
+        <w:lastRenderedPageBreak/>
+        <w:t>REFERENCE</w:t>
+      </w:r>
+    </w:p>
+    <w:p>
+      <w:pPr>
+        <w:pStyle w:val="BodyText"/>
+        <w:spacing w:before="37" w:line="276" w:lineRule="auto"/>
+        <w:ind w:left="135" w:right="105"/>
+        <w:jc w:val="right"/>
+      </w:pPr>
+      <w:r>
+        <w:t xml:space="preserve">Achmad, S. L., &amp; Amanah, L. (2014). </w:t>
+      </w:r>
+      <w:proofErr w:type="spellStart"/>
+      <w:r>
+        <w:t>Pengaruh</w:t>
+      </w:r>
+      <w:proofErr w:type="spellEnd"/>
+      <w:r>
+        <w:t xml:space="preserve"> Keputusan </w:t>
+      </w:r>
+      <w:proofErr w:type="spellStart"/>
+      <w:r>
+        <w:t>Investasi</w:t>
+      </w:r>
+      <w:proofErr w:type="spellEnd"/>
+      <w:r>
+        <w:t xml:space="preserve">, Keputusan </w:t>
+      </w:r>
+      <w:proofErr w:type="spellStart"/>
+      <w:r>
+        <w:t>Pendanaan</w:t>
+      </w:r>
+      <w:proofErr w:type="spellEnd"/>
+      <w:r>
+        <w:t xml:space="preserve">, </w:t>
+      </w:r>
+      <w:proofErr w:type="spellStart"/>
+      <w:r>
+        <w:t>Kebijakan</w:t>
+      </w:r>
+      <w:proofErr w:type="spellEnd"/>
+      <w:r>
+        <w:t xml:space="preserve"> </w:t>
+      </w:r>
+      <w:proofErr w:type="spellStart"/>
+      <w:r>
+        <w:t>Dividen</w:t>
+      </w:r>
+      <w:proofErr w:type="spellEnd"/>
+      <w:r>
+        <w:t xml:space="preserve">, dan Kinerja </w:t>
+      </w:r>
+      <w:proofErr w:type="spellStart"/>
+      <w:r>
+        <w:t>Keuangan</w:t>
+      </w:r>
+      <w:proofErr w:type="spellEnd"/>
+      <w:r>
+        <w:t xml:space="preserve"> </w:t>
+      </w:r>
+      <w:proofErr w:type="spellStart"/>
+      <w:r>
+        <w:t>Terhadap</w:t>
+      </w:r>
+      <w:proofErr w:type="spellEnd"/>
+      <w:r>
+        <w:t xml:space="preserve"> Nilai Perusahaan. </w:t>
+      </w:r>
+      <w:proofErr w:type="spellStart"/>
+      <w:r>
+        <w:t>Jurnal</w:t>
+      </w:r>
+      <w:proofErr w:type="spellEnd"/>
+      <w:r>
+        <w:t xml:space="preserve"> </w:t>
+      </w:r>
+      <w:proofErr w:type="spellStart"/>
+      <w:r>
+        <w:t>Ilmu</w:t>
+      </w:r>
+      <w:proofErr w:type="spellEnd"/>
+      <w:r>
+        <w:t xml:space="preserve"> &amp; Riset </w:t>
+      </w:r>
+      <w:proofErr w:type="spellStart"/>
+      <w:r>
+        <w:t>Akuntansi</w:t>
+      </w:r>
+      <w:proofErr w:type="spellEnd"/>
+      <w:r>
+        <w:t xml:space="preserve">, 3(9). Ahmad, H., </w:t>
+      </w:r>
+      <w:proofErr w:type="spellStart"/>
+      <w:r>
+        <w:t>Mappatompo</w:t>
+      </w:r>
+      <w:proofErr w:type="spellEnd"/>
+      <w:r>
+        <w:t xml:space="preserve">, A., &amp; Muslim, M. (2018). Capital Ownership Structure </w:t>
+      </w:r>
+      <w:proofErr w:type="gramStart"/>
+      <w:r>
+        <w:t>And</w:t>
+      </w:r>
+      <w:proofErr w:type="gramEnd"/>
+      <w:r>
+        <w:t xml:space="preserve"> Decision On Fi- financial Market Reaction And Corporate Value. International Journal of Innovative Science and</w:t>
+      </w:r>
+    </w:p>
+    <w:p>
+      <w:pPr>
+        <w:pStyle w:val="BodyText"/>
+        <w:spacing w:before="2"/>
+        <w:ind w:left="851"/>
+      </w:pPr>
+      <w:r>
+        <w:t>Re-search</w:t>
+      </w:r>
+      <w:r>
+        <w:rPr>
+          <w:spacing w:val="-1"/>
+        </w:rPr>
+        <w:t xml:space="preserve"> </w:t>
+      </w:r>
+      <w:r>
+        <w:t>Technology, 3(9),</w:t>
+      </w:r>
+      <w:r>
+        <w:rPr>
+          <w:spacing w:val="-1"/>
+        </w:rPr>
+        <w:t xml:space="preserve"> </w:t>
+      </w:r>
+      <w:r>
+        <w:t>395-</w:t>
+      </w:r>
+      <w:r>
+        <w:rPr>
+          <w:spacing w:val="-4"/>
+        </w:rPr>
+        <w:t>406.</w:t>
+      </w:r>
+    </w:p>
+    <w:p>
+      <w:pPr>
+        <w:pStyle w:val="BodyText"/>
+        <w:spacing w:before="37" w:line="276" w:lineRule="auto"/>
+        <w:ind w:left="851" w:right="107" w:hanging="711"/>
+      </w:pPr>
+      <w:r>
+        <w:t>Allen, F., &amp; Michaely, R. (1995). Dividend policy. Handbooks in operations research and management science, 9, 793-837.</w:t>
+      </w:r>
+    </w:p>
+    <w:p>
+      <w:pPr>
+        <w:pStyle w:val="BodyText"/>
+        <w:spacing w:line="278" w:lineRule="auto"/>
+        <w:ind w:left="851" w:right="103" w:hanging="711"/>
+      </w:pPr>
+      <w:r>
+        <w:t>Arsyad,</w:t>
+      </w:r>
+      <w:r>
+        <w:rPr>
+          <w:spacing w:val="-11"/>
+        </w:rPr>
+        <w:t xml:space="preserve"> </w:t>
+      </w:r>
+      <w:r>
+        <w:t>M.,</w:t>
+      </w:r>
+      <w:r>
+        <w:rPr>
+          <w:spacing w:val="-12"/>
+        </w:rPr>
+        <w:t xml:space="preserve"> </w:t>
+      </w:r>
+      <w:proofErr w:type="spellStart"/>
+      <w:r>
+        <w:t>Haeruddin</w:t>
+      </w:r>
+      <w:proofErr w:type="spellEnd"/>
+      <w:r>
+        <w:t>,</w:t>
+      </w:r>
+      <w:r>
+        <w:rPr>
+          <w:spacing w:val="-11"/>
+        </w:rPr>
+        <w:t xml:space="preserve"> </w:t>
+      </w:r>
+      <w:r>
+        <w:t>S.</w:t>
+      </w:r>
+      <w:r>
+        <w:rPr>
+          <w:spacing w:val="-11"/>
+        </w:rPr>
+        <w:t xml:space="preserve"> </w:t>
+      </w:r>
+      <w:r>
+        <w:t>H.,</w:t>
+      </w:r>
+      <w:r>
+        <w:rPr>
+          <w:spacing w:val="-11"/>
+        </w:rPr>
+        <w:t xml:space="preserve"> </w:t>
+      </w:r>
+      <w:r>
+        <w:t>Muslim,</w:t>
+      </w:r>
+      <w:r>
+        <w:rPr>
+          <w:spacing w:val="-11"/>
+        </w:rPr>
+        <w:t xml:space="preserve"> </w:t>
+      </w:r>
+      <w:r>
+        <w:t>M.,</w:t>
+      </w:r>
+      <w:r>
+        <w:rPr>
+          <w:spacing w:val="-7"/>
+        </w:rPr>
+        <w:t xml:space="preserve"> </w:t>
+      </w:r>
+      <w:r>
+        <w:t>&amp;</w:t>
+      </w:r>
+      <w:r>
+        <w:rPr>
+          <w:spacing w:val="-8"/>
+        </w:rPr>
+        <w:t xml:space="preserve"> </w:t>
+      </w:r>
+      <w:proofErr w:type="spellStart"/>
+      <w:r>
+        <w:t>Pelu</w:t>
+      </w:r>
+      <w:proofErr w:type="spellEnd"/>
+      <w:r>
+        <w:t>,</w:t>
+      </w:r>
+      <w:r>
+        <w:rPr>
+          <w:spacing w:val="-11"/>
+        </w:rPr>
+        <w:t xml:space="preserve"> </w:t>
+      </w:r>
+      <w:r>
+        <w:t>M.</w:t>
+      </w:r>
+      <w:r>
+        <w:rPr>
+          <w:spacing w:val="-7"/>
+        </w:rPr>
+        <w:t xml:space="preserve"> </w:t>
+      </w:r>
+      <w:r>
+        <w:t>F.</w:t>
+      </w:r>
+      <w:r>
+        <w:rPr>
+          <w:spacing w:val="-7"/>
+        </w:rPr>
+        <w:t xml:space="preserve"> </w:t>
+      </w:r>
+      <w:r>
+        <w:t>A.</w:t>
+      </w:r>
+      <w:r>
+        <w:rPr>
+          <w:spacing w:val="-11"/>
+        </w:rPr>
+        <w:t xml:space="preserve"> </w:t>
+      </w:r>
+      <w:r>
+        <w:t>(2021).</w:t>
+      </w:r>
+      <w:r>
+        <w:rPr>
+          <w:spacing w:val="-11"/>
+        </w:rPr>
+        <w:t xml:space="preserve"> </w:t>
+      </w:r>
+      <w:r>
+        <w:t>The</w:t>
+      </w:r>
+      <w:r>
+        <w:rPr>
+          <w:spacing w:val="-9"/>
+        </w:rPr>
+        <w:t xml:space="preserve"> </w:t>
+      </w:r>
+      <w:r>
+        <w:t>effect</w:t>
+      </w:r>
+      <w:r>
+        <w:rPr>
+          <w:spacing w:val="-12"/>
+        </w:rPr>
+        <w:t xml:space="preserve"> </w:t>
+      </w:r>
+      <w:r>
+        <w:t>of</w:t>
+      </w:r>
+      <w:r>
+        <w:rPr>
+          <w:spacing w:val="-10"/>
+        </w:rPr>
+        <w:t xml:space="preserve"> </w:t>
+      </w:r>
+      <w:r>
+        <w:t>activity</w:t>
+      </w:r>
+      <w:r>
+        <w:rPr>
+          <w:spacing w:val="-11"/>
+        </w:rPr>
+        <w:t xml:space="preserve"> </w:t>
+      </w:r>
+      <w:r>
+        <w:t>ratios,</w:t>
+      </w:r>
+      <w:r>
+        <w:rPr>
+          <w:spacing w:val="-12"/>
+        </w:rPr>
+        <w:t xml:space="preserve"> </w:t>
+      </w:r>
+      <w:r>
+        <w:t xml:space="preserve">liquidity, and profitability on the dividend payout ratio. Indonesia Accounting Journal, 3(1), 36-44. </w:t>
+      </w:r>
+      <w:hyperlink r:id="rId12">
+        <w:r>
+          <w:rPr>
+            <w:color w:val="0462C1"/>
+            <w:spacing w:val="-2"/>
+            <w:u w:val="single" w:color="0462C1"/>
+          </w:rPr>
+          <w:t>https://doi.org/10.32400/iaj.30119</w:t>
+        </w:r>
+      </w:hyperlink>
+    </w:p>
+    <w:p>
+      <w:pPr>
+        <w:pStyle w:val="BodyText"/>
+        <w:spacing w:line="276" w:lineRule="auto"/>
+        <w:ind w:left="851" w:right="105" w:hanging="711"/>
+      </w:pPr>
+      <w:proofErr w:type="spellStart"/>
+      <w:r>
+        <w:t>Asmanto</w:t>
+      </w:r>
+      <w:proofErr w:type="spellEnd"/>
+      <w:r>
+        <w:t xml:space="preserve">, M. R., &amp; </w:t>
+      </w:r>
+      <w:proofErr w:type="spellStart"/>
+      <w:r>
+        <w:t>Andayani</w:t>
+      </w:r>
+      <w:proofErr w:type="spellEnd"/>
+      <w:r>
+        <w:t xml:space="preserve">, A. (2020). </w:t>
+      </w:r>
+      <w:proofErr w:type="spellStart"/>
+      <w:r>
+        <w:t>Pengaruh</w:t>
+      </w:r>
+      <w:proofErr w:type="spellEnd"/>
+      <w:r>
+        <w:t xml:space="preserve"> </w:t>
+      </w:r>
+      <w:proofErr w:type="spellStart"/>
+      <w:r>
+        <w:t>Profitabilitas</w:t>
+      </w:r>
+      <w:proofErr w:type="spellEnd"/>
+      <w:r>
+        <w:t xml:space="preserve">, </w:t>
+      </w:r>
+      <w:proofErr w:type="spellStart"/>
+      <w:r>
+        <w:t>Struktur</w:t>
+      </w:r>
+      <w:proofErr w:type="spellEnd"/>
+      <w:r>
+        <w:t xml:space="preserve"> Modal, Growth Opportunity, Dan</w:t>
+      </w:r>
+      <w:r>
+        <w:rPr>
+          <w:spacing w:val="40"/>
+        </w:rPr>
+        <w:t xml:space="preserve"> </w:t>
+      </w:r>
+      <w:r>
+        <w:t>Keputusan</w:t>
+      </w:r>
+      <w:r>
+        <w:rPr>
+          <w:spacing w:val="40"/>
+        </w:rPr>
+        <w:t xml:space="preserve"> </w:t>
+      </w:r>
+      <w:proofErr w:type="spellStart"/>
+      <w:r>
+        <w:t>Investasi</w:t>
+      </w:r>
+      <w:proofErr w:type="spellEnd"/>
+      <w:r>
+        <w:rPr>
+          <w:spacing w:val="40"/>
+        </w:rPr>
+        <w:t xml:space="preserve"> </w:t>
+      </w:r>
+      <w:proofErr w:type="spellStart"/>
+      <w:r>
+        <w:t>Terhadap</w:t>
+      </w:r>
+      <w:proofErr w:type="spellEnd"/>
+      <w:r>
+        <w:rPr>
+          <w:spacing w:val="40"/>
+        </w:rPr>
+        <w:t xml:space="preserve"> </w:t>
+      </w:r>
+      <w:r>
+        <w:t>Nilai</w:t>
+      </w:r>
+      <w:r>
+        <w:rPr>
+          <w:spacing w:val="40"/>
+        </w:rPr>
+        <w:t xml:space="preserve"> </w:t>
+      </w:r>
+      <w:r>
+        <w:t xml:space="preserve">Perusahaan. </w:t>
+      </w:r>
+      <w:proofErr w:type="spellStart"/>
+      <w:r>
+        <w:t>Jurnal</w:t>
+      </w:r>
+      <w:proofErr w:type="spellEnd"/>
+      <w:r>
+        <w:rPr>
+          <w:spacing w:val="40"/>
+        </w:rPr>
+        <w:t xml:space="preserve"> </w:t>
+      </w:r>
+      <w:proofErr w:type="spellStart"/>
+      <w:r>
+        <w:t>Ilmu</w:t>
+      </w:r>
+      <w:proofErr w:type="spellEnd"/>
+      <w:r>
+        <w:rPr>
+          <w:spacing w:val="40"/>
+        </w:rPr>
+        <w:t xml:space="preserve"> </w:t>
+      </w:r>
+      <w:r>
+        <w:t>dan</w:t>
+      </w:r>
+      <w:r>
+        <w:rPr>
+          <w:spacing w:val="40"/>
+        </w:rPr>
+        <w:t xml:space="preserve"> </w:t>
+      </w:r>
+      <w:r>
+        <w:t>Riset</w:t>
+      </w:r>
+      <w:r>
+        <w:rPr>
+          <w:spacing w:val="40"/>
+        </w:rPr>
+        <w:t xml:space="preserve"> </w:t>
+      </w:r>
+      <w:proofErr w:type="spellStart"/>
+      <w:r>
+        <w:t>Akuntansi</w:t>
+      </w:r>
+      <w:proofErr w:type="spellEnd"/>
+      <w:r>
+        <w:t xml:space="preserve"> (JIRA), 9(3).</w:t>
+      </w:r>
+    </w:p>
+    <w:p>
+      <w:pPr>
+        <w:pStyle w:val="BodyText"/>
+        <w:spacing w:line="251" w:lineRule="exact"/>
+      </w:pPr>
+      <w:r>
+        <w:t>Copeland,</w:t>
+      </w:r>
+      <w:r>
+        <w:rPr>
+          <w:spacing w:val="32"/>
+        </w:rPr>
+        <w:t xml:space="preserve"> </w:t>
+      </w:r>
+      <w:r>
+        <w:t>T.</w:t>
+      </w:r>
+      <w:r>
+        <w:rPr>
+          <w:spacing w:val="34"/>
+        </w:rPr>
+        <w:t xml:space="preserve"> </w:t>
+      </w:r>
+      <w:r>
+        <w:t>E.,</w:t>
+      </w:r>
+      <w:r>
+        <w:rPr>
+          <w:spacing w:val="29"/>
+        </w:rPr>
+        <w:t xml:space="preserve"> </w:t>
+      </w:r>
+      <w:r>
+        <w:t>Weston,</w:t>
+      </w:r>
+      <w:r>
+        <w:rPr>
+          <w:spacing w:val="33"/>
+        </w:rPr>
+        <w:t xml:space="preserve"> </w:t>
+      </w:r>
+      <w:r>
+        <w:t>J.</w:t>
+      </w:r>
+      <w:r>
+        <w:rPr>
+          <w:spacing w:val="33"/>
+        </w:rPr>
+        <w:t xml:space="preserve"> </w:t>
+      </w:r>
+      <w:r>
+        <w:t>F.,</w:t>
+      </w:r>
+      <w:r>
+        <w:rPr>
+          <w:spacing w:val="33"/>
+        </w:rPr>
+        <w:t xml:space="preserve"> </w:t>
+      </w:r>
+      <w:r>
+        <w:t>&amp;</w:t>
+      </w:r>
+      <w:r>
+        <w:rPr>
+          <w:spacing w:val="27"/>
+        </w:rPr>
+        <w:t xml:space="preserve"> </w:t>
+      </w:r>
+      <w:r>
+        <w:t>Shastri,</w:t>
+      </w:r>
+      <w:r>
+        <w:rPr>
+          <w:spacing w:val="28"/>
+        </w:rPr>
+        <w:t xml:space="preserve"> </w:t>
+      </w:r>
+      <w:r>
+        <w:t>K.</w:t>
+      </w:r>
+      <w:r>
+        <w:rPr>
+          <w:spacing w:val="33"/>
+        </w:rPr>
+        <w:t xml:space="preserve"> </w:t>
+      </w:r>
+      <w:r>
+        <w:t>(2005).</w:t>
+      </w:r>
+      <w:r>
+        <w:rPr>
+          <w:spacing w:val="5"/>
+        </w:rPr>
+        <w:t xml:space="preserve"> </w:t>
+      </w:r>
+      <w:r>
+        <w:t>Financial</w:t>
+      </w:r>
+      <w:r>
+        <w:rPr>
+          <w:spacing w:val="32"/>
+        </w:rPr>
+        <w:t xml:space="preserve"> </w:t>
+      </w:r>
+      <w:r>
+        <w:t>theory</w:t>
+      </w:r>
+      <w:r>
+        <w:rPr>
+          <w:spacing w:val="28"/>
+        </w:rPr>
+        <w:t xml:space="preserve"> </w:t>
+      </w:r>
+      <w:r>
+        <w:t>and</w:t>
+      </w:r>
+      <w:r>
+        <w:rPr>
+          <w:spacing w:val="27"/>
+        </w:rPr>
+        <w:t xml:space="preserve"> </w:t>
+      </w:r>
+      <w:r>
+        <w:t>corporate</w:t>
+      </w:r>
+      <w:r>
+        <w:rPr>
+          <w:spacing w:val="35"/>
+        </w:rPr>
+        <w:t xml:space="preserve"> </w:t>
+      </w:r>
+      <w:r>
+        <w:t>policy</w:t>
+      </w:r>
+      <w:r>
+        <w:rPr>
+          <w:spacing w:val="-1"/>
+        </w:rPr>
+        <w:t xml:space="preserve"> </w:t>
+      </w:r>
+      <w:r>
+        <w:t>(Vol.</w:t>
+      </w:r>
+      <w:r>
+        <w:rPr>
+          <w:spacing w:val="33"/>
+        </w:rPr>
+        <w:t xml:space="preserve"> </w:t>
+      </w:r>
+      <w:r>
+        <w:rPr>
+          <w:spacing w:val="-5"/>
+        </w:rPr>
+        <w:t>4).</w:t>
+      </w:r>
+    </w:p>
+    <w:p>
+      <w:pPr>
+        <w:pStyle w:val="BodyText"/>
+        <w:spacing w:before="35"/>
+        <w:ind w:left="851"/>
+      </w:pPr>
+      <w:r>
+        <w:t>Boston:</w:t>
+      </w:r>
+      <w:r>
+        <w:rPr>
+          <w:spacing w:val="-4"/>
+        </w:rPr>
+        <w:t xml:space="preserve"> </w:t>
+      </w:r>
+      <w:r>
+        <w:t>Pearson</w:t>
+      </w:r>
+      <w:r>
+        <w:rPr>
+          <w:spacing w:val="-1"/>
+        </w:rPr>
+        <w:t xml:space="preserve"> </w:t>
+      </w:r>
+      <w:r>
+        <w:t>Addison</w:t>
+      </w:r>
+      <w:r>
+        <w:rPr>
+          <w:spacing w:val="-1"/>
+        </w:rPr>
+        <w:t xml:space="preserve"> </w:t>
+      </w:r>
+      <w:r>
+        <w:rPr>
+          <w:spacing w:val="-2"/>
+        </w:rPr>
+        <w:t>Wesley.</w:t>
+      </w:r>
+    </w:p>
+    <w:p>
+      <w:pPr>
+        <w:pStyle w:val="BodyText"/>
+        <w:spacing w:before="37" w:line="276" w:lineRule="auto"/>
+        <w:ind w:left="851" w:right="107" w:hanging="711"/>
+      </w:pPr>
+      <w:r>
+        <w:t>Cornett, E. M., Novitch, M., Kaye, A. D., Kata, V., &amp; Kaye, A. M. (2017). Medication-induced tardive dyskinesia: a review and update. Ochsner Journal, 17(2), 162-174.</w:t>
+      </w:r>
+    </w:p>
+    <w:p>
+      <w:pPr>
+        <w:pStyle w:val="BodyText"/>
+        <w:spacing w:line="278" w:lineRule="auto"/>
+        <w:ind w:left="851" w:right="103" w:hanging="711"/>
+      </w:pPr>
+      <w:r>
+        <w:t xml:space="preserve">Dwita, R., &amp; Kurniawan, K. (2019). </w:t>
+      </w:r>
+      <w:proofErr w:type="spellStart"/>
+      <w:r>
+        <w:t>Pengaruh</w:t>
+      </w:r>
+      <w:proofErr w:type="spellEnd"/>
+      <w:r>
+        <w:t xml:space="preserve"> </w:t>
+      </w:r>
+      <w:proofErr w:type="spellStart"/>
+      <w:r>
+        <w:t>Struktur</w:t>
+      </w:r>
+      <w:proofErr w:type="spellEnd"/>
+      <w:r>
+        <w:t xml:space="preserve"> Modal, </w:t>
+      </w:r>
+      <w:proofErr w:type="spellStart"/>
+      <w:r>
+        <w:t>Ukuran</w:t>
+      </w:r>
+      <w:proofErr w:type="spellEnd"/>
+      <w:r>
+        <w:t xml:space="preserve"> Perusahaan dan Keputusan </w:t>
+      </w:r>
+      <w:proofErr w:type="spellStart"/>
+      <w:r>
+        <w:t>Investasi</w:t>
+      </w:r>
+      <w:proofErr w:type="spellEnd"/>
+      <w:r>
+        <w:t xml:space="preserve"> </w:t>
+      </w:r>
+      <w:proofErr w:type="spellStart"/>
+      <w:r>
+        <w:t>terhadap</w:t>
+      </w:r>
+      <w:proofErr w:type="spellEnd"/>
+      <w:r>
+        <w:t xml:space="preserve"> Nilai Perusahaan. STATERA: </w:t>
+      </w:r>
+      <w:proofErr w:type="spellStart"/>
+      <w:r>
+        <w:t>Jurnal</w:t>
+      </w:r>
+      <w:proofErr w:type="spellEnd"/>
+      <w:r>
+        <w:t xml:space="preserve"> </w:t>
+      </w:r>
+      <w:proofErr w:type="spellStart"/>
+      <w:r>
+        <w:t>Akuntansi</w:t>
+      </w:r>
+      <w:proofErr w:type="spellEnd"/>
+      <w:r>
+        <w:t xml:space="preserve"> Dan </w:t>
+      </w:r>
+      <w:proofErr w:type="spellStart"/>
+      <w:r>
+        <w:t>Keuangan</w:t>
+      </w:r>
+      <w:proofErr w:type="spellEnd"/>
+      <w:r>
+        <w:t xml:space="preserve">, 1(1), 76-90. </w:t>
+      </w:r>
+      <w:hyperlink r:id="rId13">
+        <w:r>
+          <w:rPr>
+            <w:color w:val="006FC0"/>
+            <w:spacing w:val="-2"/>
+            <w:u w:val="single" w:color="006FC0"/>
+          </w:rPr>
+          <w:t>https://doi.org/10.33510/statera.2019.1.1.76-89</w:t>
+        </w:r>
+      </w:hyperlink>
+    </w:p>
+    <w:p>
+      <w:pPr>
+        <w:pStyle w:val="BodyText"/>
+        <w:spacing w:before="85" w:line="276" w:lineRule="auto"/>
+        <w:ind w:left="851" w:right="103" w:hanging="711"/>
+      </w:pPr>
+      <w:r>
+        <w:t>Harrison,</w:t>
+      </w:r>
+      <w:r>
+        <w:rPr>
+          <w:spacing w:val="-1"/>
+        </w:rPr>
+        <w:t xml:space="preserve"> </w:t>
+      </w:r>
+      <w:r>
+        <w:t>J.</w:t>
+      </w:r>
+      <w:r>
+        <w:rPr>
+          <w:spacing w:val="-1"/>
+        </w:rPr>
+        <w:t xml:space="preserve"> </w:t>
+      </w:r>
+      <w:r>
+        <w:t>S.,</w:t>
+      </w:r>
+      <w:r>
+        <w:rPr>
+          <w:spacing w:val="-1"/>
+        </w:rPr>
+        <w:t xml:space="preserve"> </w:t>
+      </w:r>
+      <w:r>
+        <w:t>&amp;</w:t>
+      </w:r>
+      <w:r>
+        <w:rPr>
+          <w:spacing w:val="-3"/>
+        </w:rPr>
+        <w:t xml:space="preserve"> </w:t>
+      </w:r>
+      <w:r>
+        <w:t>Wicks,</w:t>
+      </w:r>
+      <w:r>
+        <w:rPr>
+          <w:spacing w:val="-1"/>
+        </w:rPr>
+        <w:t xml:space="preserve"> </w:t>
+      </w:r>
+      <w:r>
+        <w:t>A.</w:t>
+      </w:r>
+      <w:r>
+        <w:rPr>
+          <w:spacing w:val="-1"/>
+        </w:rPr>
+        <w:t xml:space="preserve"> </w:t>
+      </w:r>
+      <w:r>
+        <w:t>C.</w:t>
+      </w:r>
+      <w:r>
+        <w:rPr>
+          <w:spacing w:val="-1"/>
+        </w:rPr>
+        <w:t xml:space="preserve"> </w:t>
+      </w:r>
+      <w:r>
+        <w:t>(2013).</w:t>
+      </w:r>
+      <w:r>
+        <w:rPr>
+          <w:spacing w:val="-1"/>
+        </w:rPr>
+        <w:t xml:space="preserve"> </w:t>
+      </w:r>
+      <w:r>
+        <w:t>Stakeholder theory,</w:t>
+      </w:r>
+      <w:r>
+        <w:rPr>
+          <w:spacing w:val="-1"/>
+        </w:rPr>
+        <w:t xml:space="preserve"> </w:t>
+      </w:r>
+      <w:r>
+        <w:t>value,</w:t>
+      </w:r>
+      <w:r>
+        <w:rPr>
+          <w:spacing w:val="-1"/>
+        </w:rPr>
+        <w:t xml:space="preserve"> </w:t>
+      </w:r>
+      <w:r>
+        <w:t>and</w:t>
+      </w:r>
+      <w:r>
+        <w:rPr>
+          <w:spacing w:val="-1"/>
+        </w:rPr>
+        <w:t xml:space="preserve"> </w:t>
+      </w:r>
+      <w:r>
+        <w:t>firm</w:t>
+      </w:r>
+      <w:r>
+        <w:rPr>
+          <w:spacing w:val="-3"/>
+        </w:rPr>
+        <w:t xml:space="preserve"> </w:t>
+      </w:r>
+      <w:r>
+        <w:t>performance. Business</w:t>
+      </w:r>
+      <w:r>
+        <w:rPr>
+          <w:spacing w:val="-3"/>
+        </w:rPr>
+        <w:t xml:space="preserve"> </w:t>
+      </w:r>
+      <w:r>
+        <w:t xml:space="preserve">ethics quarterly, 23(1), 97-124. </w:t>
+      </w:r>
+      <w:hyperlink r:id="rId14">
+        <w:r>
+          <w:rPr>
+            <w:color w:val="006EC9"/>
+          </w:rPr>
+          <w:t>https://doi.org/10.5840/beq20132314</w:t>
+        </w:r>
+      </w:hyperlink>
+    </w:p>
+    <w:p>
+      <w:pPr>
+        <w:pStyle w:val="BodyText"/>
+        <w:spacing w:line="276" w:lineRule="auto"/>
+        <w:ind w:left="851" w:right="105" w:hanging="711"/>
+      </w:pPr>
+      <w:r>
+        <w:t>Hasanuddin, R., Darman, D., Taufan, M. Y., Salim, A., Muslim, M., &amp; Putra, A. H. P. K. (2021). The Effect</w:t>
+      </w:r>
+      <w:r>
+        <w:rPr>
+          <w:spacing w:val="-3"/>
+        </w:rPr>
+        <w:t xml:space="preserve"> </w:t>
+      </w:r>
+      <w:proofErr w:type="gramStart"/>
+      <w:r>
+        <w:t>Of</w:t>
+      </w:r>
+      <w:proofErr w:type="gramEnd"/>
+      <w:r>
+        <w:t xml:space="preserve"> Firm</w:t>
+      </w:r>
+      <w:r>
+        <w:rPr>
+          <w:spacing w:val="-3"/>
+        </w:rPr>
+        <w:t xml:space="preserve"> </w:t>
+      </w:r>
+      <w:r>
+        <w:t>Size,</w:t>
+      </w:r>
+      <w:r>
+        <w:rPr>
+          <w:spacing w:val="-1"/>
+        </w:rPr>
+        <w:t xml:space="preserve"> </w:t>
+      </w:r>
+      <w:r>
+        <w:t>Debt,</w:t>
+      </w:r>
+      <w:r>
+        <w:rPr>
+          <w:spacing w:val="-1"/>
+        </w:rPr>
+        <w:t xml:space="preserve"> </w:t>
+      </w:r>
+      <w:r>
+        <w:t>Current</w:t>
+      </w:r>
+      <w:r>
+        <w:rPr>
+          <w:spacing w:val="-3"/>
+        </w:rPr>
+        <w:t xml:space="preserve"> </w:t>
+      </w:r>
+      <w:r>
+        <w:t>Ratio,</w:t>
+      </w:r>
+      <w:r>
+        <w:rPr>
+          <w:spacing w:val="-1"/>
+        </w:rPr>
+        <w:t xml:space="preserve"> </w:t>
+      </w:r>
+      <w:r>
+        <w:t>And</w:t>
+      </w:r>
+      <w:r>
+        <w:rPr>
+          <w:spacing w:val="-1"/>
+        </w:rPr>
+        <w:t xml:space="preserve"> </w:t>
+      </w:r>
+      <w:r>
+        <w:t>Investment</w:t>
+      </w:r>
+      <w:r>
+        <w:rPr>
+          <w:spacing w:val="-3"/>
+        </w:rPr>
+        <w:t xml:space="preserve"> </w:t>
+      </w:r>
+      <w:r>
+        <w:t>Opportunity</w:t>
+      </w:r>
+      <w:r>
+        <w:rPr>
+          <w:spacing w:val="-1"/>
+        </w:rPr>
+        <w:t xml:space="preserve"> </w:t>
+      </w:r>
+      <w:r>
+        <w:t>Set</w:t>
+      </w:r>
+      <w:r>
+        <w:rPr>
+          <w:spacing w:val="-3"/>
+        </w:rPr>
+        <w:t xml:space="preserve"> </w:t>
+      </w:r>
+      <w:r>
+        <w:t>On</w:t>
+      </w:r>
+      <w:r>
+        <w:rPr>
+          <w:spacing w:val="-1"/>
+        </w:rPr>
+        <w:t xml:space="preserve"> </w:t>
+      </w:r>
+      <w:r>
+        <w:t>Earnings</w:t>
+      </w:r>
+      <w:r>
+        <w:rPr>
+          <w:spacing w:val="-1"/>
+        </w:rPr>
+        <w:t xml:space="preserve"> </w:t>
+      </w:r>
+      <w:r>
+        <w:t>Quality: An Empirical Study In Indonesia. The Journal of Asian Finance, Economics and Business, 8(6), 179-188</w:t>
+      </w:r>
+      <w:r>
+        <w:rPr>
+          <w:color w:val="212121"/>
+        </w:rPr>
+        <w:t xml:space="preserve">. </w:t>
+      </w:r>
+      <w:hyperlink r:id="rId15">
+        <w:r>
+          <w:rPr>
+            <w:color w:val="0462C1"/>
+            <w:u w:val="single" w:color="0462C1"/>
+          </w:rPr>
+          <w:t>https://doi.org/10.13106/jafeb.2021.vol8.no6.0179</w:t>
+        </w:r>
+      </w:hyperlink>
+    </w:p>
+    <w:p>
+      <w:pPr>
+        <w:pStyle w:val="BodyText"/>
+        <w:spacing w:line="276" w:lineRule="auto"/>
+        <w:ind w:left="851" w:right="105" w:hanging="711"/>
+      </w:pPr>
+      <w:r>
+        <w:t xml:space="preserve">Kusumadilaga, R. (2010). </w:t>
+      </w:r>
+      <w:proofErr w:type="spellStart"/>
+      <w:r>
+        <w:t>Pengaruh</w:t>
+      </w:r>
+      <w:proofErr w:type="spellEnd"/>
+      <w:r>
+        <w:t xml:space="preserve"> corporate social responsibility </w:t>
+      </w:r>
+      <w:proofErr w:type="spellStart"/>
+      <w:r>
+        <w:t>terhadap</w:t>
+      </w:r>
+      <w:proofErr w:type="spellEnd"/>
+      <w:r>
+        <w:t xml:space="preserve"> </w:t>
+      </w:r>
+      <w:proofErr w:type="spellStart"/>
+      <w:r>
+        <w:t>nilai</w:t>
+      </w:r>
+      <w:proofErr w:type="spellEnd"/>
+      <w:r>
+        <w:t xml:space="preserve"> </w:t>
+      </w:r>
+      <w:proofErr w:type="spellStart"/>
+      <w:r>
+        <w:t>perusahaan</w:t>
+      </w:r>
+      <w:proofErr w:type="spellEnd"/>
+      <w:r>
+        <w:t xml:space="preserve"> </w:t>
+      </w:r>
+      <w:proofErr w:type="spellStart"/>
+      <w:r>
+        <w:t>dengan</w:t>
+      </w:r>
+      <w:proofErr w:type="spellEnd"/>
+      <w:r>
+        <w:t xml:space="preserve"> </w:t>
+      </w:r>
+      <w:proofErr w:type="spellStart"/>
+      <w:r>
+        <w:t>profitabilitas</w:t>
+      </w:r>
+      <w:proofErr w:type="spellEnd"/>
+      <w:r>
+        <w:t xml:space="preserve"> </w:t>
+      </w:r>
+      <w:proofErr w:type="spellStart"/>
+      <w:r>
+        <w:t>sebagai</w:t>
+      </w:r>
+      <w:proofErr w:type="spellEnd"/>
+      <w:r>
+        <w:t xml:space="preserve"> </w:t>
+      </w:r>
+      <w:proofErr w:type="spellStart"/>
+      <w:r>
+        <w:t>variabel</w:t>
+      </w:r>
+      <w:proofErr w:type="spellEnd"/>
+      <w:r>
+        <w:t xml:space="preserve"> moderating (Studi </w:t>
+      </w:r>
+      <w:proofErr w:type="spellStart"/>
+      <w:r>
+        <w:t>empiris</w:t>
+      </w:r>
+      <w:proofErr w:type="spellEnd"/>
+      <w:r>
+        <w:t xml:space="preserve"> pada </w:t>
+      </w:r>
+      <w:proofErr w:type="spellStart"/>
+      <w:r>
+        <w:t>perusahaan</w:t>
+      </w:r>
+      <w:proofErr w:type="spellEnd"/>
+      <w:r>
+        <w:t xml:space="preserve"> </w:t>
+      </w:r>
+      <w:proofErr w:type="spellStart"/>
+      <w:r>
+        <w:t>manufaktur</w:t>
+      </w:r>
+      <w:proofErr w:type="spellEnd"/>
+      <w:r>
+        <w:t xml:space="preserve"> yang </w:t>
+      </w:r>
+      <w:proofErr w:type="spellStart"/>
+      <w:r>
+        <w:t>terdaftar</w:t>
+      </w:r>
+      <w:proofErr w:type="spellEnd"/>
+      <w:r>
+        <w:t xml:space="preserve"> di Bursa </w:t>
+      </w:r>
+      <w:proofErr w:type="spellStart"/>
+      <w:r>
+        <w:t>Efek</w:t>
+      </w:r>
+      <w:proofErr w:type="spellEnd"/>
+      <w:r>
+        <w:t xml:space="preserve"> Indonesia) (Doctoral dissertation, </w:t>
+      </w:r>
+      <w:proofErr w:type="spellStart"/>
+      <w:r>
+        <w:t>Perpustakaan</w:t>
+      </w:r>
+      <w:proofErr w:type="spellEnd"/>
+      <w:r>
+        <w:t xml:space="preserve"> FE UNDIP).</w:t>
+      </w:r>
+    </w:p>
+    <w:p>
+      <w:pPr>
+        <w:pStyle w:val="BodyText"/>
+        <w:spacing w:line="278" w:lineRule="auto"/>
+        <w:ind w:left="851" w:right="105" w:hanging="711"/>
+      </w:pPr>
+      <w:r>
+        <w:t xml:space="preserve">Maimunah, S., &amp; Hilal, S. (2018). </w:t>
+      </w:r>
+      <w:proofErr w:type="spellStart"/>
+      <w:r>
+        <w:t>Pengaruh</w:t>
+      </w:r>
+      <w:proofErr w:type="spellEnd"/>
+      <w:r>
+        <w:t xml:space="preserve"> Keputusan </w:t>
+      </w:r>
+      <w:proofErr w:type="spellStart"/>
+      <w:r>
+        <w:t>Investasi</w:t>
+      </w:r>
+      <w:proofErr w:type="spellEnd"/>
+      <w:r>
+        <w:t xml:space="preserve">, Keputusan </w:t>
+      </w:r>
+      <w:proofErr w:type="spellStart"/>
+      <w:r>
+        <w:t>Pendanaan</w:t>
+      </w:r>
+      <w:proofErr w:type="spellEnd"/>
+      <w:r>
+        <w:t xml:space="preserve">, </w:t>
+      </w:r>
+      <w:proofErr w:type="spellStart"/>
+      <w:r>
+        <w:t>Kebijakan</w:t>
+      </w:r>
+      <w:proofErr w:type="spellEnd"/>
+      <w:r>
+        <w:t xml:space="preserve"> </w:t>
+      </w:r>
+      <w:proofErr w:type="spellStart"/>
+      <w:r>
+        <w:t>Dividen</w:t>
+      </w:r>
+      <w:proofErr w:type="spellEnd"/>
+      <w:r>
+        <w:rPr>
+          <w:spacing w:val="-3"/>
+        </w:rPr>
+        <w:t xml:space="preserve"> </w:t>
+      </w:r>
+      <w:r>
+        <w:t>Dan</w:t>
+      </w:r>
+      <w:r>
+        <w:rPr>
+          <w:spacing w:val="-9"/>
+        </w:rPr>
+        <w:t xml:space="preserve"> </w:t>
+      </w:r>
+      <w:r>
+        <w:t>Tingkat</w:t>
+      </w:r>
+      <w:r>
+        <w:rPr>
+          <w:spacing w:val="-10"/>
+        </w:rPr>
+        <w:t xml:space="preserve"> </w:t>
+      </w:r>
+      <w:r>
+        <w:t>Suku</w:t>
+      </w:r>
+      <w:r>
+        <w:rPr>
+          <w:spacing w:val="-3"/>
+        </w:rPr>
+        <w:t xml:space="preserve"> </w:t>
+      </w:r>
+      <w:r>
+        <w:t>Bunga</w:t>
+      </w:r>
+      <w:r>
+        <w:rPr>
+          <w:spacing w:val="-6"/>
+        </w:rPr>
+        <w:t xml:space="preserve"> </w:t>
+      </w:r>
+      <w:proofErr w:type="spellStart"/>
+      <w:r>
+        <w:t>Terhadap</w:t>
+      </w:r>
+      <w:proofErr w:type="spellEnd"/>
+      <w:r>
+        <w:rPr>
+          <w:spacing w:val="-3"/>
+        </w:rPr>
+        <w:t xml:space="preserve"> </w:t>
+      </w:r>
+      <w:r>
+        <w:t>Nilai</w:t>
+      </w:r>
+      <w:r>
+        <w:rPr>
+          <w:spacing w:val="-10"/>
+        </w:rPr>
+        <w:t xml:space="preserve"> </w:t>
+      </w:r>
+      <w:r>
+        <w:t>Perusahaan. JIMFE</w:t>
+      </w:r>
+      <w:r>
+        <w:rPr>
+          <w:spacing w:val="-3"/>
+        </w:rPr>
+        <w:t xml:space="preserve"> </w:t>
+      </w:r>
+      <w:r>
+        <w:t>(</w:t>
+      </w:r>
+      <w:proofErr w:type="spellStart"/>
+      <w:r>
+        <w:t>Jurnal</w:t>
+      </w:r>
+      <w:proofErr w:type="spellEnd"/>
+      <w:r>
+        <w:rPr>
+          <w:spacing w:val="-5"/>
+        </w:rPr>
+        <w:t xml:space="preserve"> </w:t>
+      </w:r>
+      <w:proofErr w:type="spellStart"/>
+      <w:r>
+        <w:t>Ilmiah</w:t>
+      </w:r>
+      <w:proofErr w:type="spellEnd"/>
+      <w:r>
+        <w:rPr>
+          <w:spacing w:val="-3"/>
+        </w:rPr>
+        <w:t xml:space="preserve"> </w:t>
+      </w:r>
+      <w:proofErr w:type="spellStart"/>
+      <w:r>
+        <w:t>Manajemen</w:t>
+      </w:r>
+      <w:proofErr w:type="spellEnd"/>
+      <w:r>
+        <w:t xml:space="preserve"> </w:t>
+      </w:r>
+      <w:proofErr w:type="spellStart"/>
+      <w:r>
+        <w:t>Fakultas</w:t>
+      </w:r>
+      <w:proofErr w:type="spellEnd"/>
+      <w:r>
+        <w:t xml:space="preserve"> Ekonomi), 6(2), 42-49. </w:t>
+      </w:r>
+      <w:hyperlink r:id="rId16">
+        <w:r>
+          <w:rPr>
+            <w:color w:val="0462C1"/>
+            <w:u w:val="single" w:color="0462C1"/>
+          </w:rPr>
+          <w:t>https://doi.org/10.34203/jimfe.v6i2.467</w:t>
+        </w:r>
+      </w:hyperlink>
+    </w:p>
+    <w:p>
+      <w:pPr>
+        <w:pStyle w:val="BodyText"/>
+        <w:spacing w:line="276" w:lineRule="auto"/>
+        <w:ind w:left="851" w:right="106" w:hanging="711"/>
+      </w:pPr>
+      <w:r>
+        <w:t xml:space="preserve">Moniaga, F. (2013). </w:t>
+      </w:r>
+      <w:proofErr w:type="spellStart"/>
+      <w:r>
+        <w:t>Struktur</w:t>
+      </w:r>
+      <w:proofErr w:type="spellEnd"/>
+      <w:r>
+        <w:t xml:space="preserve"> modal, </w:t>
+      </w:r>
+      <w:proofErr w:type="spellStart"/>
+      <w:r>
+        <w:t>profitabilitas</w:t>
+      </w:r>
+      <w:proofErr w:type="spellEnd"/>
+      <w:r>
+        <w:t xml:space="preserve"> dan </w:t>
+      </w:r>
+      <w:proofErr w:type="spellStart"/>
+      <w:r>
+        <w:t>struktur</w:t>
+      </w:r>
+      <w:proofErr w:type="spellEnd"/>
+      <w:r>
+        <w:t xml:space="preserve"> </w:t>
+      </w:r>
+      <w:proofErr w:type="spellStart"/>
+      <w:r>
+        <w:t>biaya</w:t>
+      </w:r>
+      <w:proofErr w:type="spellEnd"/>
+      <w:r>
+        <w:t xml:space="preserve"> </w:t>
+      </w:r>
+      <w:proofErr w:type="spellStart"/>
+      <w:r>
+        <w:t>terhadap</w:t>
+      </w:r>
+      <w:proofErr w:type="spellEnd"/>
+      <w:r>
+        <w:t xml:space="preserve"> </w:t>
+      </w:r>
+      <w:proofErr w:type="spellStart"/>
+      <w:r>
+        <w:t>nilai</w:t>
+      </w:r>
+      <w:proofErr w:type="spellEnd"/>
+      <w:r>
+        <w:t xml:space="preserve"> </w:t>
+      </w:r>
+      <w:proofErr w:type="spellStart"/>
+      <w:r>
+        <w:t>perusahaan</w:t>
+      </w:r>
+      <w:proofErr w:type="spellEnd"/>
+      <w:r>
+        <w:t xml:space="preserve"> </w:t>
+      </w:r>
+      <w:proofErr w:type="spellStart"/>
+      <w:r>
+        <w:t>industri</w:t>
+      </w:r>
+      <w:proofErr w:type="spellEnd"/>
+      <w:r>
+        <w:t xml:space="preserve"> </w:t>
+      </w:r>
+      <w:proofErr w:type="spellStart"/>
+      <w:r>
+        <w:t>keramik</w:t>
+      </w:r>
+      <w:proofErr w:type="spellEnd"/>
+      <w:r>
+        <w:t xml:space="preserve">, </w:t>
+      </w:r>
+      <w:proofErr w:type="spellStart"/>
+      <w:r>
+        <w:t>porcelen</w:t>
+      </w:r>
+      <w:proofErr w:type="spellEnd"/>
+      <w:r>
+        <w:t xml:space="preserve"> dan </w:t>
+      </w:r>
+      <w:proofErr w:type="spellStart"/>
+      <w:r>
+        <w:t>kaca</w:t>
+      </w:r>
+      <w:proofErr w:type="spellEnd"/>
+      <w:r>
+        <w:t xml:space="preserve"> </w:t>
+      </w:r>
+      <w:proofErr w:type="spellStart"/>
+      <w:r>
+        <w:t>periode</w:t>
+      </w:r>
+      <w:proofErr w:type="spellEnd"/>
+      <w:r>
+        <w:t xml:space="preserve"> 2007-2011.</w:t>
+      </w:r>
+      <w:r>
+        <w:rPr>
+          <w:spacing w:val="-2"/>
+        </w:rPr>
+        <w:t xml:space="preserve"> </w:t>
+      </w:r>
+      <w:proofErr w:type="spellStart"/>
+      <w:r>
+        <w:t>Jurnal</w:t>
+      </w:r>
+      <w:proofErr w:type="spellEnd"/>
+      <w:r>
+        <w:t xml:space="preserve"> EMBA: </w:t>
+      </w:r>
+      <w:proofErr w:type="spellStart"/>
+      <w:r>
+        <w:t>Jurnal</w:t>
+      </w:r>
+      <w:proofErr w:type="spellEnd"/>
+      <w:r>
+        <w:t xml:space="preserve"> Riset Ekonomi, </w:t>
+      </w:r>
+      <w:proofErr w:type="spellStart"/>
+      <w:r>
+        <w:t>Manajemen</w:t>
+      </w:r>
+      <w:proofErr w:type="spellEnd"/>
+      <w:r>
+        <w:t xml:space="preserve">, </w:t>
+      </w:r>
+      <w:proofErr w:type="spellStart"/>
+      <w:r>
+        <w:t>Bisnis</w:t>
+      </w:r>
+      <w:proofErr w:type="spellEnd"/>
+      <w:r>
+        <w:t xml:space="preserve"> dan </w:t>
+      </w:r>
+      <w:proofErr w:type="spellStart"/>
+      <w:r>
+        <w:t>Akuntansi</w:t>
+      </w:r>
+      <w:proofErr w:type="spellEnd"/>
+      <w:r>
+        <w:t>, 1(4).</w:t>
+      </w:r>
+    </w:p>
+    <w:p>
+      <w:pPr>
+        <w:pStyle w:val="BodyText"/>
+        <w:tabs>
+          <w:tab w:val="left" w:pos="2207"/>
+          <w:tab w:val="left" w:pos="3447"/>
+          <w:tab w:val="left" w:pos="5092"/>
+          <w:tab w:val="left" w:pos="6352"/>
+          <w:tab w:val="left" w:pos="8272"/>
+        </w:tabs>
+        <w:spacing w:line="276" w:lineRule="auto"/>
+        <w:ind w:left="851" w:right="107" w:hanging="711"/>
+      </w:pPr>
+      <w:r>
+        <w:t>Mudjijah, S. (2019). Analysis of the Influence of Asset Structure and</w:t>
+      </w:r>
+      <w:r>
+        <w:rPr>
+          <w:spacing w:val="-1"/>
+        </w:rPr>
+        <w:t xml:space="preserve"> </w:t>
+      </w:r>
+      <w:r>
+        <w:t xml:space="preserve">Sales Growth on Capital Structure </w:t>
+      </w:r>
+      <w:r>
+        <w:rPr>
+          <w:spacing w:val="-4"/>
+        </w:rPr>
+        <w:t>and</w:t>
+      </w:r>
+      <w:r>
+        <w:tab/>
+      </w:r>
+      <w:r>
+        <w:rPr>
+          <w:spacing w:val="-4"/>
+        </w:rPr>
+        <w:t>its</w:t>
+      </w:r>
+      <w:r>
+        <w:tab/>
+      </w:r>
+      <w:r>
+        <w:rPr>
+          <w:spacing w:val="-2"/>
+        </w:rPr>
+        <w:t>Impact</w:t>
+      </w:r>
+      <w:r>
+        <w:tab/>
+      </w:r>
+      <w:r>
+        <w:rPr>
+          <w:spacing w:val="-6"/>
+        </w:rPr>
+        <w:t>on</w:t>
+      </w:r>
+      <w:r>
+        <w:tab/>
+      </w:r>
+      <w:r>
+        <w:rPr>
+          <w:spacing w:val="-2"/>
+        </w:rPr>
+        <w:t>Corporate</w:t>
+      </w:r>
+      <w:r>
+        <w:tab/>
+      </w:r>
+      <w:r>
+        <w:rPr>
+          <w:spacing w:val="-2"/>
+        </w:rPr>
+        <w:t xml:space="preserve">Profitability. </w:t>
+      </w:r>
+      <w:hyperlink r:id="rId17">
+        <w:r>
+          <w:rPr>
+            <w:color w:val="0462C1"/>
+            <w:spacing w:val="-2"/>
+            <w:u w:val="single" w:color="0462C1"/>
+          </w:rPr>
+          <w:t>https://journal.budiluhur.ac.id/index.php/akeu/article/view/839</w:t>
+        </w:r>
+      </w:hyperlink>
+    </w:p>
+    <w:p>
+      <w:pPr>
+        <w:pStyle w:val="BodyText"/>
+        <w:spacing w:line="278" w:lineRule="auto"/>
+        <w:ind w:left="851" w:right="103" w:hanging="711"/>
+      </w:pPr>
+      <w:r>
+        <w:t>Nwanji, T. I., &amp; Howell, K.</w:t>
+      </w:r>
+      <w:r>
+        <w:rPr>
+          <w:spacing w:val="-1"/>
+        </w:rPr>
+        <w:t xml:space="preserve"> </w:t>
+      </w:r>
+      <w:r>
+        <w:t>E. (2007).</w:t>
+      </w:r>
+      <w:r>
+        <w:rPr>
+          <w:spacing w:val="-2"/>
+        </w:rPr>
+        <w:t xml:space="preserve"> </w:t>
+      </w:r>
+      <w:proofErr w:type="spellStart"/>
+      <w:r>
+        <w:t>Shareholdership</w:t>
+      </w:r>
+      <w:proofErr w:type="spellEnd"/>
+      <w:r>
+        <w:t xml:space="preserve">, </w:t>
+      </w:r>
+      <w:proofErr w:type="spellStart"/>
+      <w:r>
+        <w:t>stakeholdership</w:t>
+      </w:r>
+      <w:proofErr w:type="spellEnd"/>
+      <w:r>
+        <w:rPr>
+          <w:spacing w:val="-1"/>
+        </w:rPr>
+        <w:t xml:space="preserve"> </w:t>
+      </w:r>
+      <w:r>
+        <w:t xml:space="preserve">and the modern global business environment: A survey of the literature. Journal of interdisciplinary economics, 18(4), 347-361. </w:t>
+      </w:r>
+      <w:hyperlink r:id="rId18">
+        <w:r>
+          <w:rPr>
+            <w:color w:val="006ACC"/>
+            <w:spacing w:val="-2"/>
+            <w:u w:val="single" w:color="006ACC"/>
+          </w:rPr>
+          <w:t>https://doi.org/10.1177/02601079X07001800406</w:t>
+        </w:r>
+      </w:hyperlink>
+    </w:p>
+    <w:p>
+      <w:pPr>
+        <w:pStyle w:val="BodyText"/>
+        <w:spacing w:line="276" w:lineRule="auto"/>
+        <w:ind w:left="851" w:right="110" w:hanging="711"/>
+      </w:pPr>
+      <w:r>
+        <w:t>Ponto,</w:t>
+      </w:r>
+      <w:r>
+        <w:rPr>
+          <w:spacing w:val="-8"/>
+        </w:rPr>
+        <w:t xml:space="preserve"> </w:t>
+      </w:r>
+      <w:r>
+        <w:t>S.</w:t>
+      </w:r>
+      <w:r>
+        <w:rPr>
+          <w:spacing w:val="-8"/>
+        </w:rPr>
+        <w:t xml:space="preserve"> </w:t>
+      </w:r>
+      <w:r>
+        <w:t>(2013).</w:t>
+      </w:r>
+      <w:r>
+        <w:rPr>
+          <w:spacing w:val="-8"/>
+        </w:rPr>
+        <w:t xml:space="preserve"> </w:t>
+      </w:r>
+      <w:proofErr w:type="spellStart"/>
+      <w:r>
+        <w:t>Analisis</w:t>
+      </w:r>
+      <w:proofErr w:type="spellEnd"/>
+      <w:r>
+        <w:rPr>
+          <w:spacing w:val="-8"/>
+        </w:rPr>
+        <w:t xml:space="preserve"> </w:t>
+      </w:r>
+      <w:r>
+        <w:t>Faktor-</w:t>
+      </w:r>
+      <w:proofErr w:type="spellStart"/>
+      <w:r>
+        <w:t>faktor</w:t>
+      </w:r>
+      <w:proofErr w:type="spellEnd"/>
+      <w:r>
+        <w:rPr>
+          <w:spacing w:val="-6"/>
+        </w:rPr>
+        <w:t xml:space="preserve"> </w:t>
+      </w:r>
+      <w:r>
+        <w:t>Yang</w:t>
+      </w:r>
+      <w:r>
+        <w:rPr>
+          <w:spacing w:val="-8"/>
+        </w:rPr>
+        <w:t xml:space="preserve"> </w:t>
+      </w:r>
+      <w:proofErr w:type="spellStart"/>
+      <w:r>
+        <w:t>Berpengaruh</w:t>
+      </w:r>
+      <w:proofErr w:type="spellEnd"/>
+      <w:r>
+        <w:rPr>
+          <w:spacing w:val="-8"/>
+        </w:rPr>
+        <w:t xml:space="preserve"> </w:t>
+      </w:r>
+      <w:proofErr w:type="spellStart"/>
+      <w:r>
+        <w:t>Terhadap</w:t>
+      </w:r>
+      <w:proofErr w:type="spellEnd"/>
+      <w:r>
+        <w:rPr>
+          <w:spacing w:val="-8"/>
+        </w:rPr>
+        <w:t xml:space="preserve"> </w:t>
+      </w:r>
+      <w:r>
+        <w:t>Nilai</w:t>
+      </w:r>
+      <w:r>
+        <w:rPr>
+          <w:spacing w:val="-9"/>
+        </w:rPr>
+        <w:t xml:space="preserve"> </w:t>
+      </w:r>
+      <w:r>
+        <w:t>Perusahaan</w:t>
+      </w:r>
+      <w:r>
+        <w:rPr>
+          <w:spacing w:val="-8"/>
+        </w:rPr>
+        <w:t xml:space="preserve"> </w:t>
+      </w:r>
+      <w:proofErr w:type="spellStart"/>
+      <w:r>
+        <w:t>Manufaktur</w:t>
+      </w:r>
+      <w:proofErr w:type="spellEnd"/>
+      <w:r>
+        <w:rPr>
+          <w:spacing w:val="-6"/>
+        </w:rPr>
+        <w:t xml:space="preserve"> </w:t>
+      </w:r>
+      <w:r>
+        <w:t xml:space="preserve">Yang </w:t>
+      </w:r>
+      <w:proofErr w:type="spellStart"/>
+      <w:r>
+        <w:t>Terdaftar</w:t>
+      </w:r>
+      <w:proofErr w:type="spellEnd"/>
+      <w:r>
+        <w:t xml:space="preserve"> </w:t>
+      </w:r>
+      <w:proofErr w:type="gramStart"/>
+      <w:r>
+        <w:t>Di</w:t>
+      </w:r>
+      <w:proofErr w:type="gramEnd"/>
+      <w:r>
+        <w:t xml:space="preserve"> Bursa </w:t>
+      </w:r>
+      <w:proofErr w:type="spellStart"/>
+      <w:r>
+        <w:t>Efek</w:t>
+      </w:r>
+      <w:proofErr w:type="spellEnd"/>
+      <w:r>
+        <w:t xml:space="preserve"> Indonesia. </w:t>
+      </w:r>
+      <w:proofErr w:type="spellStart"/>
+      <w:r>
+        <w:t>Jurnal</w:t>
+      </w:r>
+      <w:proofErr w:type="spellEnd"/>
+      <w:r>
+        <w:t xml:space="preserve"> </w:t>
+      </w:r>
+      <w:proofErr w:type="spellStart"/>
+      <w:r>
+        <w:t>Uniyap</w:t>
+      </w:r>
+      <w:proofErr w:type="spellEnd"/>
+      <w:r>
+        <w:t>, 3(11), 142080.</w:t>
+      </w:r>
+    </w:p>
+    <w:p>
+      <w:pPr>
+        <w:pStyle w:val="BodyText"/>
+        <w:spacing w:line="276" w:lineRule="auto"/>
+        <w:ind w:left="851" w:right="109" w:hanging="711"/>
+      </w:pPr>
+      <w:r>
+        <w:t>Prasetyorini,</w:t>
+      </w:r>
+      <w:r>
+        <w:rPr>
+          <w:spacing w:val="-3"/>
+        </w:rPr>
+        <w:t xml:space="preserve"> </w:t>
+      </w:r>
+      <w:r>
+        <w:t>B.</w:t>
+      </w:r>
+      <w:r>
+        <w:rPr>
+          <w:spacing w:val="-3"/>
+        </w:rPr>
+        <w:t xml:space="preserve"> </w:t>
+      </w:r>
+      <w:r>
+        <w:t>F.</w:t>
+      </w:r>
+      <w:r>
+        <w:rPr>
+          <w:spacing w:val="-3"/>
+        </w:rPr>
+        <w:t xml:space="preserve"> </w:t>
+      </w:r>
+      <w:r>
+        <w:t>F.</w:t>
+      </w:r>
+      <w:r>
+        <w:rPr>
+          <w:spacing w:val="-3"/>
+        </w:rPr>
+        <w:t xml:space="preserve"> </w:t>
+      </w:r>
+      <w:r>
+        <w:t>(2013).</w:t>
+      </w:r>
+      <w:r>
+        <w:rPr>
+          <w:spacing w:val="-3"/>
+        </w:rPr>
+        <w:t xml:space="preserve"> </w:t>
+      </w:r>
+      <w:proofErr w:type="spellStart"/>
+      <w:r>
+        <w:t>Pengaruh</w:t>
+      </w:r>
+      <w:proofErr w:type="spellEnd"/>
+      <w:r>
+        <w:rPr>
+          <w:spacing w:val="-8"/>
+        </w:rPr>
+        <w:t xml:space="preserve"> </w:t>
+      </w:r>
+      <w:proofErr w:type="spellStart"/>
+      <w:r>
+        <w:t>ukuran</w:t>
+      </w:r>
+      <w:proofErr w:type="spellEnd"/>
+      <w:r>
+        <w:rPr>
+          <w:spacing w:val="-8"/>
+        </w:rPr>
+        <w:t xml:space="preserve"> </w:t>
+      </w:r>
+      <w:proofErr w:type="spellStart"/>
+      <w:r>
+        <w:t>perusahaan</w:t>
+      </w:r>
+      <w:proofErr w:type="spellEnd"/>
+      <w:r>
+        <w:t>,</w:t>
+      </w:r>
+      <w:r>
+        <w:rPr>
+          <w:spacing w:val="-3"/>
+        </w:rPr>
+        <w:t xml:space="preserve"> </w:t>
+      </w:r>
+      <w:r>
+        <w:t>leverage,</w:t>
+      </w:r>
+      <w:r>
+        <w:rPr>
+          <w:spacing w:val="-8"/>
+        </w:rPr>
+        <w:t xml:space="preserve"> </w:t>
+      </w:r>
+      <w:r>
+        <w:t>price</w:t>
+      </w:r>
+      <w:r>
+        <w:rPr>
+          <w:spacing w:val="-1"/>
+        </w:rPr>
+        <w:t xml:space="preserve"> </w:t>
+      </w:r>
+      <w:proofErr w:type="spellStart"/>
+      <w:r>
+        <w:t>earning</w:t>
+      </w:r>
+      <w:proofErr w:type="spellEnd"/>
+      <w:r>
+        <w:rPr>
+          <w:spacing w:val="-8"/>
+        </w:rPr>
+        <w:t xml:space="preserve"> </w:t>
+      </w:r>
+      <w:r>
+        <w:t>ratio</w:t>
+      </w:r>
+      <w:r>
+        <w:rPr>
+          <w:spacing w:val="-3"/>
+        </w:rPr>
+        <w:t xml:space="preserve"> </w:t>
+      </w:r>
+      <w:r>
+        <w:t>dan</w:t>
+      </w:r>
+      <w:r>
+        <w:rPr>
+          <w:spacing w:val="-3"/>
+        </w:rPr>
+        <w:t xml:space="preserve"> </w:t>
+      </w:r>
+      <w:proofErr w:type="spellStart"/>
+      <w:r>
+        <w:t>profitabilitas</w:t>
+      </w:r>
+      <w:proofErr w:type="spellEnd"/>
+      <w:r>
+        <w:t xml:space="preserve"> </w:t>
+      </w:r>
+      <w:proofErr w:type="spellStart"/>
+      <w:r>
+        <w:t>terhadap</w:t>
+      </w:r>
+      <w:proofErr w:type="spellEnd"/>
+      <w:r>
+        <w:t xml:space="preserve"> </w:t>
+      </w:r>
+      <w:proofErr w:type="spellStart"/>
+      <w:r>
+        <w:t>nilai</w:t>
+      </w:r>
+      <w:proofErr w:type="spellEnd"/>
+      <w:r>
+        <w:t xml:space="preserve"> </w:t>
+      </w:r>
+      <w:proofErr w:type="spellStart"/>
+      <w:r>
+        <w:t>perusahaan</w:t>
+      </w:r>
+      <w:proofErr w:type="spellEnd"/>
+      <w:r>
+        <w:t xml:space="preserve">. </w:t>
+      </w:r>
+      <w:proofErr w:type="spellStart"/>
+      <w:r>
+        <w:t>Jurnal</w:t>
+      </w:r>
+      <w:proofErr w:type="spellEnd"/>
+      <w:r>
+        <w:t xml:space="preserve"> </w:t>
+      </w:r>
+      <w:proofErr w:type="spellStart"/>
+      <w:r>
+        <w:t>Ilmu</w:t>
+      </w:r>
+      <w:proofErr w:type="spellEnd"/>
+      <w:r>
+        <w:t xml:space="preserve"> </w:t>
+      </w:r>
+      <w:proofErr w:type="spellStart"/>
+      <w:r>
+        <w:t>Manajemen</w:t>
+      </w:r>
+      <w:proofErr w:type="spellEnd"/>
+      <w:r>
+        <w:t xml:space="preserve"> (JIM), 1(1).</w:t>
+      </w:r>
+    </w:p>
+    <w:p>
+      <w:pPr>
+        <w:pStyle w:val="BodyText"/>
+        <w:spacing w:line="280" w:lineRule="auto"/>
+        <w:ind w:left="851" w:right="108" w:hanging="711"/>
+        <w:sectPr>
+          <w:pgSz w:w="11910" w:h="16840"/>
+          <w:pgMar w:top="1040" w:right="850" w:bottom="1280" w:left="1559" w:header="695" w:footer="1081" w:gutter="0"/>
+          <w:cols w:space="720"/>
+        </w:sectPr>
+      </w:pPr>
+      <w:r>
+        <w:t xml:space="preserve">Putra, A. N. D. A., &amp; Lestari, P. V. (2016). </w:t>
+      </w:r>
+      <w:proofErr w:type="spellStart"/>
+      <w:r>
+        <w:t>Pengaruh</w:t>
+      </w:r>
+      <w:proofErr w:type="spellEnd"/>
+      <w:r>
+        <w:t xml:space="preserve"> </w:t>
+      </w:r>
+      <w:proofErr w:type="spellStart"/>
+      <w:r>
+        <w:t>kebijakan</w:t>
+      </w:r>
+      <w:proofErr w:type="spellEnd"/>
+      <w:r>
+        <w:t xml:space="preserve"> </w:t>
+      </w:r>
+      <w:proofErr w:type="spellStart"/>
+      <w:r>
+        <w:t>dividen</w:t>
+      </w:r>
+      <w:proofErr w:type="spellEnd"/>
+      <w:r>
+        <w:t xml:space="preserve">, </w:t>
+      </w:r>
+      <w:proofErr w:type="spellStart"/>
+      <w:r>
+        <w:t>likuiditas</w:t>
+      </w:r>
+      <w:proofErr w:type="spellEnd"/>
+      <w:r>
+        <w:t xml:space="preserve">, </w:t>
+      </w:r>
+      <w:proofErr w:type="spellStart"/>
+      <w:r>
+        <w:t>profitabilitas</w:t>
+      </w:r>
+      <w:proofErr w:type="spellEnd"/>
+      <w:r>
+        <w:t xml:space="preserve"> dan </w:t>
+      </w:r>
+      <w:proofErr w:type="spellStart"/>
+      <w:r>
+        <w:t>ukuran</w:t>
+      </w:r>
+      <w:proofErr w:type="spellEnd"/>
+      <w:r>
+        <w:t xml:space="preserve"> </w:t>
+      </w:r>
+      <w:proofErr w:type="spellStart"/>
+      <w:r>
+        <w:t>perusahaan</w:t>
+      </w:r>
+      <w:proofErr w:type="spellEnd"/>
+      <w:r>
+        <w:t xml:space="preserve"> </w:t>
+      </w:r>
+      <w:proofErr w:type="spellStart"/>
+      <w:r>
+        <w:t>terhadap</w:t>
+      </w:r>
+      <w:proofErr w:type="spellEnd"/>
+      <w:r>
+        <w:t xml:space="preserve"> </w:t>
+      </w:r>
+      <w:proofErr w:type="spellStart"/>
+      <w:r>
+        <w:t>nilai</w:t>
+      </w:r>
+      <w:proofErr w:type="spellEnd"/>
+      <w:r>
+        <w:t xml:space="preserve"> </w:t>
+      </w:r>
+      <w:proofErr w:type="spellStart"/>
+      <w:r>
+        <w:t>perusahaan</w:t>
+      </w:r>
+      <w:proofErr w:type="spellEnd"/>
+      <w:r>
+        <w:t xml:space="preserve"> (Doctoral dissertation, Udayana University).</w:t>
+      </w:r>
     </w:p>
     <w:p>
       <w:pPr>
@@ -21957,162 +23976,6 @@
         <w:sz w:val="20"/>
       </w:rPr>
     </w:pPr>
-    <w:r>
-      <w:rPr>
-        <w:noProof/>
-        <w:sz w:val="20"/>
-      </w:rPr>
-      <mc:AlternateContent>
-        <mc:Choice Requires="wps">
-          <w:drawing>
-            <wp:anchor distT="0" distB="0" distL="0" distR="0" simplePos="0" relativeHeight="487134720" behindDoc="1" locked="0" layoutInCell="1" allowOverlap="1" wp14:anchorId="1074DBCB" wp14:editId="6E20BE54">
-              <wp:simplePos x="0" y="0"/>
-              <wp:positionH relativeFrom="page">
-                <wp:posOffset>6759193</wp:posOffset>
-              </wp:positionH>
-              <wp:positionV relativeFrom="page">
-                <wp:posOffset>9867259</wp:posOffset>
-              </wp:positionV>
-              <wp:extent cx="241300" cy="215265"/>
-              <wp:effectExtent l="0" t="0" r="0" b="0"/>
-              <wp:wrapNone/>
-              <wp:docPr id="2" name="Textbox 2"/>
-              <wp:cNvGraphicFramePr>
-                <a:graphicFrameLocks xmlns:a="http://schemas.openxmlformats.org/drawingml/2006/main"/>
-              </wp:cNvGraphicFramePr>
-              <a:graphic xmlns:a="http://schemas.openxmlformats.org/drawingml/2006/main">
-                <a:graphicData uri="http://schemas.microsoft.com/office/word/2010/wordprocessingShape">
-                  <wps:wsp>
-                    <wps:cNvSpPr txBox="1">
-                      <a:spLocks/>
-                    </wps:cNvSpPr>
-                    <wps:spPr>
-                      <a:xfrm>
-                        <a:off x="0" y="0"/>
-                        <a:ext cx="241300" cy="215265"/>
-                      </a:xfrm>
-                      <a:prstGeom prst="rect">
-                        <a:avLst/>
-                      </a:prstGeom>
-                    </wps:spPr>
-                    <wps:txbx>
-                      <w:txbxContent>
-                        <w:p>
-                          <w:pPr>
-                            <w:spacing w:before="26"/>
-                            <w:ind w:left="60"/>
-                            <w:rPr>
-                              <w:sz w:val="24"/>
-                            </w:rPr>
-                          </w:pPr>
-                          <w:r>
-                            <w:rPr>
-                              <w:spacing w:val="-5"/>
-                              <w:sz w:val="24"/>
-                            </w:rPr>
-                            <w:fldChar w:fldCharType="begin"/>
-                          </w:r>
-                          <w:r>
-                            <w:rPr>
-                              <w:spacing w:val="-5"/>
-                              <w:sz w:val="24"/>
-                            </w:rPr>
-                            <w:instrText xml:space="preserve"> PAGE </w:instrText>
-                          </w:r>
-                          <w:r>
-                            <w:rPr>
-                              <w:spacing w:val="-5"/>
-                              <w:sz w:val="24"/>
-                            </w:rPr>
-                            <w:fldChar w:fldCharType="separate"/>
-                          </w:r>
-                          <w:r>
-                            <w:rPr>
-                              <w:spacing w:val="-5"/>
-                              <w:sz w:val="24"/>
-                            </w:rPr>
-                            <w:t>39</w:t>
-                          </w:r>
-                          <w:r>
-                            <w:rPr>
-                              <w:spacing w:val="-5"/>
-                              <w:sz w:val="24"/>
-                            </w:rPr>
-                            <w:fldChar w:fldCharType="end"/>
-                          </w:r>
-                        </w:p>
-                      </w:txbxContent>
-                    </wps:txbx>
-                    <wps:bodyPr wrap="square" lIns="0" tIns="0" rIns="0" bIns="0" rtlCol="0">
-                      <a:noAutofit/>
-                    </wps:bodyPr>
-                  </wps:wsp>
-                </a:graphicData>
-              </a:graphic>
-            </wp:anchor>
-          </w:drawing>
-        </mc:Choice>
-        <mc:Fallback>
-          <w:pict>
-            <v:shapetype w14:anchorId="1074DBCB" id="_x0000_t202" coordsize="21600,21600" o:spt="202" path="m,l,21600r21600,l21600,xe">
-              <v:stroke joinstyle="miter"/>
-              <v:path gradientshapeok="t" o:connecttype="rect"/>
-            </v:shapetype>
-            <v:shape id="Textbox 2" o:spid="_x0000_s1026" type="#_x0000_t202" style="position:absolute;margin-left:532.2pt;margin-top:776.95pt;width:19pt;height:16.95pt;z-index:-16181760;visibility:visible;mso-wrap-style:square;mso-wrap-distance-left:0;mso-wrap-distance-top:0;mso-wrap-distance-right:0;mso-wrap-distance-bottom:0;mso-position-horizontal:absolute;mso-position-horizontal-relative:page;mso-position-vertical:absolute;mso-position-vertical-relative:page;v-text-anchor:top" o:gfxdata="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" filled="f" stroked="f">
-              <v:textbox inset="0,0,0,0">
-                <w:txbxContent>
-                  <w:p>
-                    <w:pPr>
-                      <w:spacing w:before="26"/>
-                      <w:ind w:left="60"/>
-                      <w:rPr>
-                        <w:sz w:val="24"/>
-                      </w:rPr>
-                    </w:pPr>
-                    <w:r>
-                      <w:rPr>
-                        <w:spacing w:val="-5"/>
-                        <w:sz w:val="24"/>
-                      </w:rPr>
-                      <w:fldChar w:fldCharType="begin"/>
-                    </w:r>
-                    <w:r>
-                      <w:rPr>
-                        <w:spacing w:val="-5"/>
-                        <w:sz w:val="24"/>
-                      </w:rPr>
-                      <w:instrText xml:space="preserve"> PAGE </w:instrText>
-                    </w:r>
-                    <w:r>
-                      <w:rPr>
-                        <w:spacing w:val="-5"/>
-                        <w:sz w:val="24"/>
-                      </w:rPr>
-                      <w:fldChar w:fldCharType="separate"/>
-                    </w:r>
-                    <w:r>
-                      <w:rPr>
-                        <w:spacing w:val="-5"/>
-                        <w:sz w:val="24"/>
-                      </w:rPr>
-                      <w:t>39</w:t>
-                    </w:r>
-                    <w:r>
-                      <w:rPr>
-                        <w:spacing w:val="-5"/>
-                        <w:sz w:val="24"/>
-                      </w:rPr>
-                      <w:fldChar w:fldCharType="end"/>
-                    </w:r>
-                  </w:p>
-                </w:txbxContent>
-              </v:textbox>
-              <w10:wrap anchorx="page" anchory="page"/>
-            </v:shape>
-          </w:pict>
-        </mc:Fallback>
-      </mc:AlternateContent>
-    </w:r>
   </w:p>
 </w:ftr>
 </file>

</xml_diff>